<commit_message>
https coding finished, before testing Need testing: connect method and passing https data
</commit_message>
<xml_diff>
--- a/תיק פרויקט.docx
+++ b/תיק פרויקט.docx
@@ -1,6 +1,6 @@
 
 <file path=word/document.xml><?xml version="1.0" encoding="utf-8"?>
-<w:document xmlns:wpc="http://schemas.microsoft.com/office/word/2010/wordprocessingCanvas" xmlns:cx="http://schemas.microsoft.com/office/drawing/2014/chartex" xmlns:mc="http://schemas.openxmlformats.org/markup-compatibility/2006" xmlns:o="urn:schemas-microsoft-com:office:office" xmlns:r="http://schemas.openxmlformats.org/officeDocument/2006/relationships" xmlns:m="http://schemas.openxmlformats.org/officeDocument/2006/math" xmlns:v="urn:schemas-microsoft-com:vml" xmlns:wp14="http://schemas.microsoft.com/office/word/2010/wordprocessingDrawing" xmlns:wp="http://schemas.openxmlformats.org/drawingml/2006/wordprocessingDrawing" xmlns:w10="urn:schemas-microsoft-com:office:word" xmlns:w="http://schemas.openxmlformats.org/wordprocessingml/2006/main" xmlns:w14="http://schemas.microsoft.com/office/word/2010/wordml" xmlns:w15="http://schemas.microsoft.com/office/word/2012/wordml" xmlns:w16se="http://schemas.microsoft.com/office/word/2015/wordml/symex" xmlns:wpg="http://schemas.microsoft.com/office/word/2010/wordprocessingGroup" xmlns:wpi="http://schemas.microsoft.com/office/word/2010/wordprocessingInk" xmlns:wne="http://schemas.microsoft.com/office/word/2006/wordml" xmlns:wps="http://schemas.microsoft.com/office/word/2010/wordprocessingShape" mc:Ignorable="w14 w15 w16se wp14">
+<w:document xmlns:wpc="http://schemas.microsoft.com/office/word/2010/wordprocessingCanvas" xmlns:cx="http://schemas.microsoft.com/office/drawing/2014/chartex" xmlns:cx1="http://schemas.microsoft.com/office/drawing/2015/9/8/chartex" xmlns:cx2="http://schemas.microsoft.com/office/drawing/2015/10/21/chartex" xmlns:cx3="http://schemas.microsoft.com/office/drawing/2016/5/9/chartex" xmlns:cx4="http://schemas.microsoft.com/office/drawing/2016/5/10/chartex" xmlns:cx5="http://schemas.microsoft.com/office/drawing/2016/5/11/chartex" xmlns:cx6="http://schemas.microsoft.com/office/drawing/2016/5/12/chartex" xmlns:cx7="http://schemas.microsoft.com/office/drawing/2016/5/13/chartex" xmlns:cx8="http://schemas.microsoft.com/office/drawing/2016/5/14/chartex" xmlns:mc="http://schemas.openxmlformats.org/markup-compatibility/2006" xmlns:aink="http://schemas.microsoft.com/office/drawing/2016/ink" xmlns:am3d="http://schemas.microsoft.com/office/drawing/2017/model3d" xmlns:o="urn:schemas-microsoft-com:office:office" xmlns:r="http://schemas.openxmlformats.org/officeDocument/2006/relationships" xmlns:m="http://schemas.openxmlformats.org/officeDocument/2006/math" xmlns:v="urn:schemas-microsoft-com:vml" xmlns:wp14="http://schemas.microsoft.com/office/word/2010/wordprocessingDrawing" xmlns:wp="http://schemas.openxmlformats.org/drawingml/2006/wordprocessingDrawing" xmlns:w10="urn:schemas-microsoft-com:office:word" xmlns:w="http://schemas.openxmlformats.org/wordprocessingml/2006/main" xmlns:w14="http://schemas.microsoft.com/office/word/2010/wordml" xmlns:w15="http://schemas.microsoft.com/office/word/2012/wordml" xmlns:w16cex="http://schemas.microsoft.com/office/word/2018/wordml/cex" xmlns:w16cid="http://schemas.microsoft.com/office/word/2016/wordml/cid" xmlns:w16="http://schemas.microsoft.com/office/word/2018/wordml" xmlns:w16sdtdh="http://schemas.microsoft.com/office/word/2020/wordml/sdtdatahash" xmlns:w16se="http://schemas.microsoft.com/office/word/2015/wordml/symex" xmlns:wpg="http://schemas.microsoft.com/office/word/2010/wordprocessingGroup" xmlns:wpi="http://schemas.microsoft.com/office/word/2010/wordprocessingInk" xmlns:wne="http://schemas.microsoft.com/office/word/2006/wordml" xmlns:wps="http://schemas.microsoft.com/office/word/2010/wordprocessingShape" mc:Ignorable="w14 w15 w16se w16cid w16 w16cex w16sdtdh wp14">
   <w:body>
     <w:p>
       <w:pPr>
@@ -810,6 +810,7 @@
         </w:rPr>
         <w:t xml:space="preserve">  </w:t>
       </w:r>
+      <w:proofErr w:type="spellStart"/>
       <w:r>
         <w:rPr>
           <w:rFonts w:hint="cs"/>
@@ -837,6 +838,7 @@
         </w:rPr>
         <w:t>ordVPN</w:t>
       </w:r>
+      <w:proofErr w:type="spellEnd"/>
       <w:r>
         <w:rPr>
           <w:rFonts w:hint="cs"/>
@@ -865,6 +867,7 @@
         </w:rPr>
         <w:t xml:space="preserve"> (</w:t>
       </w:r>
+      <w:proofErr w:type="spellStart"/>
       <w:r>
         <w:rPr>
           <w:rFonts w:hint="cs"/>
@@ -892,6 +895,7 @@
         </w:rPr>
         <w:t>unnelBear</w:t>
       </w:r>
+      <w:proofErr w:type="spellEnd"/>
       <w:r>
         <w:rPr>
           <w:rFonts w:hint="cs"/>
@@ -1308,6 +1312,7 @@
         </w:rPr>
         <w:t xml:space="preserve">- </w:t>
       </w:r>
+      <w:proofErr w:type="spellStart"/>
       <w:r>
         <w:rPr>
           <w:rFonts w:hint="cs"/>
@@ -1335,6 +1340,7 @@
         </w:rPr>
         <w:t>ordVPN</w:t>
       </w:r>
+      <w:proofErr w:type="spellEnd"/>
       <w:r>
         <w:rPr>
           <w:color w:val="000000" w:themeColor="text1"/>
@@ -1389,6 +1395,7 @@
         </w:rPr>
         <w:t xml:space="preserve">- </w:t>
       </w:r>
+      <w:proofErr w:type="spellStart"/>
       <w:r>
         <w:rPr>
           <w:color w:val="000000" w:themeColor="text1"/>
@@ -1413,7 +1420,21 @@
             <w14:round/>
           </w14:textOutline>
         </w:rPr>
-        <w:t xml:space="preserve">ar </w:t>
+        <w:t>ar</w:t>
+      </w:r>
+      <w:proofErr w:type="spellEnd"/>
+      <w:r>
+        <w:rPr>
+          <w:color w:val="000000" w:themeColor="text1"/>
+          <w:sz w:val="24"/>
+          <w:szCs w:val="24"/>
+          <w14:textOutline w14:w="0" w14:cap="flat" w14:cmpd="sng" w14:algn="ctr">
+            <w14:noFill/>
+            <w14:prstDash w14:val="solid"/>
+            <w14:round/>
+          </w14:textOutline>
+        </w:rPr>
+        <w:t xml:space="preserve"> </w:t>
       </w:r>
     </w:p>
     <w:p>
@@ -1794,6 +1815,7 @@
         </w:rPr>
         <w:t xml:space="preserve"> של המשתמש, ה</w:t>
       </w:r>
+      <w:proofErr w:type="spellStart"/>
       <w:r>
         <w:rPr>
           <w:color w:val="000000" w:themeColor="text1"/>
@@ -1807,6 +1829,7 @@
         </w:rPr>
         <w:t>ip</w:t>
       </w:r>
+      <w:proofErr w:type="spellEnd"/>
       <w:r>
         <w:rPr>
           <w:rFonts w:hint="cs"/>
@@ -1822,6 +1845,7 @@
         </w:rPr>
         <w:t xml:space="preserve"> עלול להימצא על ידי אנשים המאזינים לרשת ועם המידע הזה אפשר לדעת כמעט הכל על המשתמש בעזרת עוד קצת שימוש ב</w:t>
       </w:r>
+      <w:proofErr w:type="spellStart"/>
       <w:r>
         <w:rPr>
           <w:color w:val="000000" w:themeColor="text1"/>
@@ -1835,6 +1859,7 @@
         </w:rPr>
         <w:t>ip</w:t>
       </w:r>
+      <w:proofErr w:type="spellEnd"/>
       <w:r>
         <w:rPr>
           <w:rFonts w:hint="cs"/>
@@ -1850,6 +1875,7 @@
         </w:rPr>
         <w:t xml:space="preserve"> שלו , דברים כמו מהיכן הוא נכנס או באיזה עוד אתרים הוא נוטה לגלוש בתדירות גבוהה, מידע זה עלול לתת לאנשים מסוכנים יותר סיכוי לפרוץ לדברים הקשורים למשתמש. המערכת שאני בונה פותרת את הבעיה הזאת ומסתירה את ה</w:t>
       </w:r>
+      <w:proofErr w:type="spellStart"/>
       <w:r>
         <w:rPr>
           <w:color w:val="000000" w:themeColor="text1"/>
@@ -1863,6 +1889,7 @@
         </w:rPr>
         <w:t>ip</w:t>
       </w:r>
+      <w:proofErr w:type="spellEnd"/>
       <w:r>
         <w:rPr>
           <w:rFonts w:hint="cs"/>
@@ -1878,6 +1905,7 @@
         </w:rPr>
         <w:t xml:space="preserve"> , ההודעה תוצפן במחשב בעזרת שלוש מפתחות של שלוש תחנות ביניים שהמחשב יבחר. בכל אחת מהתחנות התחנה תוריד שכבה אחת של הצפנה בעזרת המפתח שלה ובכך תדע למי להעביר אותה הלאה. כך שבסופו של דבר ההודעה תגיע מהתחנה האחרונה כאשר ה</w:t>
       </w:r>
+      <w:proofErr w:type="spellStart"/>
       <w:r>
         <w:rPr>
           <w:color w:val="000000" w:themeColor="text1"/>
@@ -1891,6 +1919,7 @@
         </w:rPr>
         <w:t>ip</w:t>
       </w:r>
+      <w:proofErr w:type="spellEnd"/>
       <w:r>
         <w:rPr>
           <w:rFonts w:hint="cs"/>
@@ -1906,6 +1935,7 @@
         </w:rPr>
         <w:t xml:space="preserve"> שעובר ברשת הוא של ה</w:t>
       </w:r>
+      <w:proofErr w:type="spellStart"/>
       <w:r>
         <w:rPr>
           <w:color w:val="000000" w:themeColor="text1"/>
@@ -1919,6 +1949,7 @@
         </w:rPr>
         <w:t>ip</w:t>
       </w:r>
+      <w:proofErr w:type="spellEnd"/>
       <w:r>
         <w:rPr>
           <w:rFonts w:hint="cs"/>
@@ -2081,6 +2112,7 @@
         </w:rPr>
         <w:t xml:space="preserve"> המשתמש יוכל לגלוש חופשי ברשת בלי שידעו את ה</w:t>
       </w:r>
+      <w:proofErr w:type="spellStart"/>
       <w:r>
         <w:rPr>
           <w:color w:val="000000" w:themeColor="text1"/>
@@ -2094,6 +2126,7 @@
         </w:rPr>
         <w:t>ip</w:t>
       </w:r>
+      <w:proofErr w:type="spellEnd"/>
       <w:r>
         <w:rPr>
           <w:rFonts w:hint="cs"/>
@@ -3297,6 +3330,7 @@
               </w:rPr>
               <w:t>מסתכלים על הפלט של כל אחד מתחנות הביניים , כל אחת מהתחנות תדפיס את ה</w:t>
             </w:r>
+            <w:proofErr w:type="spellStart"/>
             <w:r>
               <w:rPr>
                 <w:rFonts w:ascii="Calibri" w:eastAsia="Calibri" w:hAnsi="Calibri" w:cs="Arial"/>
@@ -3307,20 +3341,20 @@
                   <w14:round/>
                 </w14:textOutline>
               </w:rPr>
-              <w:t xml:space="preserve">ip </w:t>
-            </w:r>
-            <w:r>
-              <w:rPr>
-                <w:rFonts w:ascii="Calibri" w:eastAsia="Calibri" w:hAnsi="Calibri" w:cs="Arial" w:hint="cs"/>
-                <w:color w:val="000000" w:themeColor="text1"/>
-                <w:rtl/>
+              <w:t>ip</w:t>
+            </w:r>
+            <w:proofErr w:type="spellEnd"/>
+            <w:r>
+              <w:rPr>
+                <w:rFonts w:ascii="Calibri" w:eastAsia="Calibri" w:hAnsi="Calibri" w:cs="Arial"/>
+                <w:color w:val="000000" w:themeColor="text1"/>
                 <w14:textOutline w14:w="0" w14:cap="flat" w14:cmpd="sng" w14:algn="ctr">
                   <w14:noFill/>
                   <w14:prstDash w14:val="solid"/>
                   <w14:round/>
                 </w14:textOutline>
               </w:rPr>
-              <w:t xml:space="preserve"> של החבילה שהיא מקבלת</w:t>
+              <w:t xml:space="preserve"> </w:t>
             </w:r>
             <w:r>
               <w:rPr>
@@ -3333,22 +3367,11 @@
                   <w14:round/>
                 </w14:textOutline>
               </w:rPr>
-              <w:t>.</w:t>
-            </w:r>
-          </w:p>
-        </w:tc>
-      </w:tr>
-      <w:tr>
-        <w:tc>
-          <w:tcPr>
-            <w:tcW w:w="955" w:type="dxa"/>
-          </w:tcPr>
-          <w:p>
-            <w:pPr>
-              <w:bidi/>
-              <w:spacing w:after="200" w:line="276" w:lineRule="auto"/>
-              <w:rPr>
-                <w:rFonts w:ascii="Calibri" w:eastAsia="Calibri" w:hAnsi="Calibri" w:cs="Arial"/>
+              <w:t xml:space="preserve"> של החבילה שהיא מקבלת</w:t>
+            </w:r>
+            <w:r>
+              <w:rPr>
+                <w:rFonts w:ascii="Calibri" w:eastAsia="Calibri" w:hAnsi="Calibri" w:cs="Arial" w:hint="cs"/>
                 <w:color w:val="000000" w:themeColor="text1"/>
                 <w:rtl/>
                 <w14:textOutline w14:w="0" w14:cap="flat" w14:cmpd="sng" w14:algn="ctr">
@@ -3357,10 +3380,22 @@
                   <w14:round/>
                 </w14:textOutline>
               </w:rPr>
-            </w:pPr>
-            <w:r>
-              <w:rPr>
-                <w:rFonts w:ascii="Calibri" w:eastAsia="Calibri" w:hAnsi="Calibri" w:cs="Arial" w:hint="cs"/>
+              <w:t>.</w:t>
+            </w:r>
+          </w:p>
+        </w:tc>
+      </w:tr>
+      <w:tr>
+        <w:tc>
+          <w:tcPr>
+            <w:tcW w:w="955" w:type="dxa"/>
+          </w:tcPr>
+          <w:p>
+            <w:pPr>
+              <w:bidi/>
+              <w:spacing w:after="200" w:line="276" w:lineRule="auto"/>
+              <w:rPr>
+                <w:rFonts w:ascii="Calibri" w:eastAsia="Calibri" w:hAnsi="Calibri" w:cs="Arial"/>
                 <w:color w:val="000000" w:themeColor="text1"/>
                 <w:rtl/>
                 <w14:textOutline w14:w="0" w14:cap="flat" w14:cmpd="sng" w14:algn="ctr">
@@ -3369,20 +3404,10 @@
                   <w14:round/>
                 </w14:textOutline>
               </w:rPr>
-              <w:t>4.</w:t>
-            </w:r>
-          </w:p>
-        </w:tc>
-        <w:tc>
-          <w:tcPr>
-            <w:tcW w:w="2126" w:type="dxa"/>
-          </w:tcPr>
-          <w:p>
-            <w:pPr>
-              <w:bidi/>
-              <w:spacing w:after="200" w:line="276" w:lineRule="auto"/>
-              <w:rPr>
-                <w:rFonts w:ascii="Calibri" w:eastAsia="Calibri" w:hAnsi="Calibri" w:cs="Arial"/>
+            </w:pPr>
+            <w:r>
+              <w:rPr>
+                <w:rFonts w:ascii="Calibri" w:eastAsia="Calibri" w:hAnsi="Calibri" w:cs="Arial" w:hint="cs"/>
                 <w:color w:val="000000" w:themeColor="text1"/>
                 <w:rtl/>
                 <w14:textOutline w14:w="0" w14:cap="flat" w14:cmpd="sng" w14:algn="ctr">
@@ -3391,10 +3416,20 @@
                   <w14:round/>
                 </w14:textOutline>
               </w:rPr>
-            </w:pPr>
-            <w:r>
-              <w:rPr>
-                <w:rFonts w:ascii="Calibri" w:eastAsia="Calibri" w:hAnsi="Calibri" w:cs="Arial" w:hint="cs"/>
+              <w:t>4.</w:t>
+            </w:r>
+          </w:p>
+        </w:tc>
+        <w:tc>
+          <w:tcPr>
+            <w:tcW w:w="2126" w:type="dxa"/>
+          </w:tcPr>
+          <w:p>
+            <w:pPr>
+              <w:bidi/>
+              <w:spacing w:after="200" w:line="276" w:lineRule="auto"/>
+              <w:rPr>
+                <w:rFonts w:ascii="Calibri" w:eastAsia="Calibri" w:hAnsi="Calibri" w:cs="Arial"/>
                 <w:color w:val="000000" w:themeColor="text1"/>
                 <w:rtl/>
                 <w14:textOutline w14:w="0" w14:cap="flat" w14:cmpd="sng" w14:algn="ctr">
@@ -3403,20 +3438,10 @@
                   <w14:round/>
                 </w14:textOutline>
               </w:rPr>
-              <w:t>הצפנה</w:t>
-            </w:r>
-          </w:p>
-        </w:tc>
-        <w:tc>
-          <w:tcPr>
-            <w:tcW w:w="2126" w:type="dxa"/>
-          </w:tcPr>
-          <w:p>
-            <w:pPr>
-              <w:bidi/>
-              <w:spacing w:after="200" w:line="276" w:lineRule="auto"/>
-              <w:rPr>
-                <w:rFonts w:ascii="Calibri" w:eastAsia="Calibri" w:hAnsi="Calibri" w:cs="Arial"/>
+            </w:pPr>
+            <w:r>
+              <w:rPr>
+                <w:rFonts w:ascii="Calibri" w:eastAsia="Calibri" w:hAnsi="Calibri" w:cs="Arial" w:hint="cs"/>
                 <w:color w:val="000000" w:themeColor="text1"/>
                 <w:rtl/>
                 <w14:textOutline w14:w="0" w14:cap="flat" w14:cmpd="sng" w14:algn="ctr">
@@ -3425,10 +3450,20 @@
                   <w14:round/>
                 </w14:textOutline>
               </w:rPr>
-            </w:pPr>
-            <w:r>
-              <w:rPr>
-                <w:rFonts w:ascii="Calibri" w:eastAsia="Calibri" w:hAnsi="Calibri" w:cs="Arial" w:hint="cs"/>
+              <w:t>הצפנה</w:t>
+            </w:r>
+          </w:p>
+        </w:tc>
+        <w:tc>
+          <w:tcPr>
+            <w:tcW w:w="2126" w:type="dxa"/>
+          </w:tcPr>
+          <w:p>
+            <w:pPr>
+              <w:bidi/>
+              <w:spacing w:after="200" w:line="276" w:lineRule="auto"/>
+              <w:rPr>
+                <w:rFonts w:ascii="Calibri" w:eastAsia="Calibri" w:hAnsi="Calibri" w:cs="Arial"/>
                 <w:color w:val="000000" w:themeColor="text1"/>
                 <w:rtl/>
                 <w14:textOutline w14:w="0" w14:cap="flat" w14:cmpd="sng" w14:algn="ctr">
@@ -3437,20 +3472,10 @@
                   <w14:round/>
                 </w14:textOutline>
               </w:rPr>
-              <w:t>בדיקה שההצפנה עובדת</w:t>
-            </w:r>
-          </w:p>
-        </w:tc>
-        <w:tc>
-          <w:tcPr>
-            <w:tcW w:w="2235" w:type="dxa"/>
-          </w:tcPr>
-          <w:p>
-            <w:pPr>
-              <w:bidi/>
-              <w:spacing w:after="200" w:line="276" w:lineRule="auto"/>
-              <w:rPr>
-                <w:rFonts w:ascii="Calibri" w:eastAsia="Calibri" w:hAnsi="Calibri" w:cs="Arial"/>
+            </w:pPr>
+            <w:r>
+              <w:rPr>
+                <w:rFonts w:ascii="Calibri" w:eastAsia="Calibri" w:hAnsi="Calibri" w:cs="Arial" w:hint="cs"/>
                 <w:color w:val="000000" w:themeColor="text1"/>
                 <w:rtl/>
                 <w14:textOutline w14:w="0" w14:cap="flat" w14:cmpd="sng" w14:algn="ctr">
@@ -3459,10 +3484,20 @@
                   <w14:round/>
                 </w14:textOutline>
               </w:rPr>
-            </w:pPr>
-            <w:r>
-              <w:rPr>
-                <w:rFonts w:ascii="Calibri" w:eastAsia="Calibri" w:hAnsi="Calibri" w:cs="Arial" w:hint="cs"/>
+              <w:t>בדיקה שההצפנה עובדת</w:t>
+            </w:r>
+          </w:p>
+        </w:tc>
+        <w:tc>
+          <w:tcPr>
+            <w:tcW w:w="2235" w:type="dxa"/>
+          </w:tcPr>
+          <w:p>
+            <w:pPr>
+              <w:bidi/>
+              <w:spacing w:after="200" w:line="276" w:lineRule="auto"/>
+              <w:rPr>
+                <w:rFonts w:ascii="Calibri" w:eastAsia="Calibri" w:hAnsi="Calibri" w:cs="Arial"/>
                 <w:color w:val="000000" w:themeColor="text1"/>
                 <w:rtl/>
                 <w14:textOutline w14:w="0" w14:cap="flat" w14:cmpd="sng" w14:algn="ctr">
@@ -3471,22 +3506,10 @@
                   <w14:round/>
                 </w14:textOutline>
               </w:rPr>
-              <w:t>מנסים להסניף את החבילה , ובודקים האם ניתן לקרוא אותה.</w:t>
-            </w:r>
-          </w:p>
-        </w:tc>
-      </w:tr>
-      <w:tr>
-        <w:tc>
-          <w:tcPr>
-            <w:tcW w:w="955" w:type="dxa"/>
-          </w:tcPr>
-          <w:p>
-            <w:pPr>
-              <w:bidi/>
-              <w:spacing w:after="200" w:line="276" w:lineRule="auto"/>
-              <w:rPr>
-                <w:rFonts w:ascii="Calibri" w:eastAsia="Calibri" w:hAnsi="Calibri" w:cs="Arial"/>
+            </w:pPr>
+            <w:r>
+              <w:rPr>
+                <w:rFonts w:ascii="Calibri" w:eastAsia="Calibri" w:hAnsi="Calibri" w:cs="Arial" w:hint="cs"/>
                 <w:color w:val="000000" w:themeColor="text1"/>
                 <w:rtl/>
                 <w14:textOutline w14:w="0" w14:cap="flat" w14:cmpd="sng" w14:algn="ctr">
@@ -3495,10 +3518,22 @@
                   <w14:round/>
                 </w14:textOutline>
               </w:rPr>
-            </w:pPr>
-            <w:r>
-              <w:rPr>
-                <w:rFonts w:ascii="Calibri" w:eastAsia="Calibri" w:hAnsi="Calibri" w:cs="Arial" w:hint="cs"/>
+              <w:t>מנסים להסניף את החבילה , ובודקים האם ניתן לקרוא אותה.</w:t>
+            </w:r>
+          </w:p>
+        </w:tc>
+      </w:tr>
+      <w:tr>
+        <w:tc>
+          <w:tcPr>
+            <w:tcW w:w="955" w:type="dxa"/>
+          </w:tcPr>
+          <w:p>
+            <w:pPr>
+              <w:bidi/>
+              <w:spacing w:after="200" w:line="276" w:lineRule="auto"/>
+              <w:rPr>
+                <w:rFonts w:ascii="Calibri" w:eastAsia="Calibri" w:hAnsi="Calibri" w:cs="Arial"/>
                 <w:color w:val="000000" w:themeColor="text1"/>
                 <w:rtl/>
                 <w14:textOutline w14:w="0" w14:cap="flat" w14:cmpd="sng" w14:algn="ctr">
@@ -3507,20 +3542,10 @@
                   <w14:round/>
                 </w14:textOutline>
               </w:rPr>
-              <w:t>5.</w:t>
-            </w:r>
-          </w:p>
-        </w:tc>
-        <w:tc>
-          <w:tcPr>
-            <w:tcW w:w="2126" w:type="dxa"/>
-          </w:tcPr>
-          <w:p>
-            <w:pPr>
-              <w:bidi/>
-              <w:spacing w:after="200" w:line="276" w:lineRule="auto"/>
-              <w:rPr>
-                <w:rFonts w:ascii="Calibri" w:eastAsia="Calibri" w:hAnsi="Calibri" w:cs="Arial"/>
+            </w:pPr>
+            <w:r>
+              <w:rPr>
+                <w:rFonts w:ascii="Calibri" w:eastAsia="Calibri" w:hAnsi="Calibri" w:cs="Arial" w:hint="cs"/>
                 <w:color w:val="000000" w:themeColor="text1"/>
                 <w:rtl/>
                 <w14:textOutline w14:w="0" w14:cap="flat" w14:cmpd="sng" w14:algn="ctr">
@@ -3529,10 +3554,20 @@
                   <w14:round/>
                 </w14:textOutline>
               </w:rPr>
-            </w:pPr>
-            <w:r>
-              <w:rPr>
-                <w:rFonts w:ascii="Calibri" w:eastAsia="Calibri" w:hAnsi="Calibri" w:cs="Arial" w:hint="cs"/>
+              <w:t>5.</w:t>
+            </w:r>
+          </w:p>
+        </w:tc>
+        <w:tc>
+          <w:tcPr>
+            <w:tcW w:w="2126" w:type="dxa"/>
+          </w:tcPr>
+          <w:p>
+            <w:pPr>
+              <w:bidi/>
+              <w:spacing w:after="200" w:line="276" w:lineRule="auto"/>
+              <w:rPr>
+                <w:rFonts w:ascii="Calibri" w:eastAsia="Calibri" w:hAnsi="Calibri" w:cs="Arial"/>
                 <w:color w:val="000000" w:themeColor="text1"/>
                 <w:rtl/>
                 <w14:textOutline w14:w="0" w14:cap="flat" w14:cmpd="sng" w14:algn="ctr">
@@ -3541,20 +3576,10 @@
                   <w14:round/>
                 </w14:textOutline>
               </w:rPr>
-              <w:t xml:space="preserve">התמודדות עם תחנה שקורסת </w:t>
-            </w:r>
-          </w:p>
-        </w:tc>
-        <w:tc>
-          <w:tcPr>
-            <w:tcW w:w="2126" w:type="dxa"/>
-          </w:tcPr>
-          <w:p>
-            <w:pPr>
-              <w:bidi/>
-              <w:spacing w:after="200" w:line="276" w:lineRule="auto"/>
-              <w:rPr>
-                <w:rFonts w:ascii="Calibri" w:eastAsia="Calibri" w:hAnsi="Calibri" w:cs="Arial"/>
+            </w:pPr>
+            <w:r>
+              <w:rPr>
+                <w:rFonts w:ascii="Calibri" w:eastAsia="Calibri" w:hAnsi="Calibri" w:cs="Arial" w:hint="cs"/>
                 <w:color w:val="000000" w:themeColor="text1"/>
                 <w:rtl/>
                 <w14:textOutline w14:w="0" w14:cap="flat" w14:cmpd="sng" w14:algn="ctr">
@@ -3563,10 +3588,20 @@
                   <w14:round/>
                 </w14:textOutline>
               </w:rPr>
-            </w:pPr>
-            <w:r>
-              <w:rPr>
-                <w:rFonts w:ascii="Calibri" w:eastAsia="Calibri" w:hAnsi="Calibri" w:cs="Arial" w:hint="cs"/>
+              <w:t xml:space="preserve">התמודדות עם תחנה שקורסת </w:t>
+            </w:r>
+          </w:p>
+        </w:tc>
+        <w:tc>
+          <w:tcPr>
+            <w:tcW w:w="2126" w:type="dxa"/>
+          </w:tcPr>
+          <w:p>
+            <w:pPr>
+              <w:bidi/>
+              <w:spacing w:after="200" w:line="276" w:lineRule="auto"/>
+              <w:rPr>
+                <w:rFonts w:ascii="Calibri" w:eastAsia="Calibri" w:hAnsi="Calibri" w:cs="Arial"/>
                 <w:color w:val="000000" w:themeColor="text1"/>
                 <w:rtl/>
                 <w14:textOutline w14:w="0" w14:cap="flat" w14:cmpd="sng" w14:algn="ctr">
@@ -3575,20 +3610,10 @@
                   <w14:round/>
                 </w14:textOutline>
               </w:rPr>
-              <w:t>בודקת שהמערכת ממשיכה לעבוד למרות סגירת תחנה</w:t>
-            </w:r>
-          </w:p>
-        </w:tc>
-        <w:tc>
-          <w:tcPr>
-            <w:tcW w:w="2235" w:type="dxa"/>
-          </w:tcPr>
-          <w:p>
-            <w:pPr>
-              <w:bidi/>
-              <w:spacing w:after="200" w:line="276" w:lineRule="auto"/>
-              <w:rPr>
-                <w:rFonts w:ascii="Calibri" w:eastAsia="Calibri" w:hAnsi="Calibri" w:cs="Arial"/>
+            </w:pPr>
+            <w:r>
+              <w:rPr>
+                <w:rFonts w:ascii="Calibri" w:eastAsia="Calibri" w:hAnsi="Calibri" w:cs="Arial" w:hint="cs"/>
                 <w:color w:val="000000" w:themeColor="text1"/>
                 <w:rtl/>
                 <w14:textOutline w14:w="0" w14:cap="flat" w14:cmpd="sng" w14:algn="ctr">
@@ -3597,10 +3622,20 @@
                   <w14:round/>
                 </w14:textOutline>
               </w:rPr>
-            </w:pPr>
-            <w:r>
-              <w:rPr>
-                <w:rFonts w:ascii="Calibri" w:eastAsia="Calibri" w:hAnsi="Calibri" w:cs="Arial" w:hint="cs"/>
+              <w:t>בודקת שהמערכת ממשיכה לעבוד למרות סגירת תחנה</w:t>
+            </w:r>
+          </w:p>
+        </w:tc>
+        <w:tc>
+          <w:tcPr>
+            <w:tcW w:w="2235" w:type="dxa"/>
+          </w:tcPr>
+          <w:p>
+            <w:pPr>
+              <w:bidi/>
+              <w:spacing w:after="200" w:line="276" w:lineRule="auto"/>
+              <w:rPr>
+                <w:rFonts w:ascii="Calibri" w:eastAsia="Calibri" w:hAnsi="Calibri" w:cs="Arial"/>
                 <w:color w:val="000000" w:themeColor="text1"/>
                 <w:rtl/>
                 <w14:textOutline w14:w="0" w14:cap="flat" w14:cmpd="sng" w14:algn="ctr">
@@ -3609,22 +3644,10 @@
                   <w14:round/>
                 </w14:textOutline>
               </w:rPr>
-              <w:t>פותחים לקוח, בודקים למי נשלח ההודעה בפעם הראשונה , וסוגרים את התחנה . אחר כך בודקים שההודעה נשלחת שוב לתחנה אחרת.</w:t>
-            </w:r>
-          </w:p>
-        </w:tc>
-      </w:tr>
-      <w:tr>
-        <w:tc>
-          <w:tcPr>
-            <w:tcW w:w="955" w:type="dxa"/>
-          </w:tcPr>
-          <w:p>
-            <w:pPr>
-              <w:bidi/>
-              <w:spacing w:after="200" w:line="276" w:lineRule="auto"/>
-              <w:rPr>
-                <w:rFonts w:ascii="Calibri" w:eastAsia="Calibri" w:hAnsi="Calibri" w:cs="Arial"/>
+            </w:pPr>
+            <w:r>
+              <w:rPr>
+                <w:rFonts w:ascii="Calibri" w:eastAsia="Calibri" w:hAnsi="Calibri" w:cs="Arial" w:hint="cs"/>
                 <w:color w:val="000000" w:themeColor="text1"/>
                 <w:rtl/>
                 <w14:textOutline w14:w="0" w14:cap="flat" w14:cmpd="sng" w14:algn="ctr">
@@ -3633,10 +3656,22 @@
                   <w14:round/>
                 </w14:textOutline>
               </w:rPr>
-            </w:pPr>
-            <w:r>
-              <w:rPr>
-                <w:rFonts w:ascii="Calibri" w:eastAsia="Calibri" w:hAnsi="Calibri" w:cs="Arial" w:hint="cs"/>
+              <w:t>פותחים לקוח, בודקים למי נשלח ההודעה בפעם הראשונה , וסוגרים את התחנה . אחר כך בודקים שההודעה נשלחת שוב לתחנה אחרת.</w:t>
+            </w:r>
+          </w:p>
+        </w:tc>
+      </w:tr>
+      <w:tr>
+        <w:tc>
+          <w:tcPr>
+            <w:tcW w:w="955" w:type="dxa"/>
+          </w:tcPr>
+          <w:p>
+            <w:pPr>
+              <w:bidi/>
+              <w:spacing w:after="200" w:line="276" w:lineRule="auto"/>
+              <w:rPr>
+                <w:rFonts w:ascii="Calibri" w:eastAsia="Calibri" w:hAnsi="Calibri" w:cs="Arial"/>
                 <w:color w:val="000000" w:themeColor="text1"/>
                 <w:rtl/>
                 <w14:textOutline w14:w="0" w14:cap="flat" w14:cmpd="sng" w14:algn="ctr">
@@ -3645,20 +3680,10 @@
                   <w14:round/>
                 </w14:textOutline>
               </w:rPr>
-              <w:t>6.</w:t>
-            </w:r>
-          </w:p>
-        </w:tc>
-        <w:tc>
-          <w:tcPr>
-            <w:tcW w:w="2126" w:type="dxa"/>
-          </w:tcPr>
-          <w:p>
-            <w:pPr>
-              <w:bidi/>
-              <w:spacing w:after="200" w:line="276" w:lineRule="auto"/>
-              <w:rPr>
-                <w:rFonts w:ascii="Calibri" w:eastAsia="Calibri" w:hAnsi="Calibri" w:cs="Arial"/>
+            </w:pPr>
+            <w:r>
+              <w:rPr>
+                <w:rFonts w:ascii="Calibri" w:eastAsia="Calibri" w:hAnsi="Calibri" w:cs="Arial" w:hint="cs"/>
                 <w:color w:val="000000" w:themeColor="text1"/>
                 <w:rtl/>
                 <w14:textOutline w14:w="0" w14:cap="flat" w14:cmpd="sng" w14:algn="ctr">
@@ -3667,10 +3692,20 @@
                   <w14:round/>
                 </w14:textOutline>
               </w:rPr>
-            </w:pPr>
-            <w:r>
-              <w:rPr>
-                <w:rFonts w:ascii="Calibri" w:eastAsia="Calibri" w:hAnsi="Calibri" w:cs="Arial" w:hint="cs"/>
+              <w:t>6.</w:t>
+            </w:r>
+          </w:p>
+        </w:tc>
+        <w:tc>
+          <w:tcPr>
+            <w:tcW w:w="2126" w:type="dxa"/>
+          </w:tcPr>
+          <w:p>
+            <w:pPr>
+              <w:bidi/>
+              <w:spacing w:after="200" w:line="276" w:lineRule="auto"/>
+              <w:rPr>
+                <w:rFonts w:ascii="Calibri" w:eastAsia="Calibri" w:hAnsi="Calibri" w:cs="Arial"/>
                 <w:color w:val="000000" w:themeColor="text1"/>
                 <w:rtl/>
                 <w14:textOutline w14:w="0" w14:cap="flat" w14:cmpd="sng" w14:algn="ctr">
@@ -3679,20 +3714,10 @@
                   <w14:round/>
                 </w14:textOutline>
               </w:rPr>
-              <w:t xml:space="preserve">טיפול במספר לקוחות </w:t>
-            </w:r>
-          </w:p>
-        </w:tc>
-        <w:tc>
-          <w:tcPr>
-            <w:tcW w:w="2126" w:type="dxa"/>
-          </w:tcPr>
-          <w:p>
-            <w:pPr>
-              <w:bidi/>
-              <w:spacing w:after="200" w:line="276" w:lineRule="auto"/>
-              <w:rPr>
-                <w:rFonts w:ascii="Calibri" w:eastAsia="Calibri" w:hAnsi="Calibri" w:cs="Arial"/>
+            </w:pPr>
+            <w:r>
+              <w:rPr>
+                <w:rFonts w:ascii="Calibri" w:eastAsia="Calibri" w:hAnsi="Calibri" w:cs="Arial" w:hint="cs"/>
                 <w:color w:val="000000" w:themeColor="text1"/>
                 <w:rtl/>
                 <w14:textOutline w14:w="0" w14:cap="flat" w14:cmpd="sng" w14:algn="ctr">
@@ -3701,10 +3726,20 @@
                   <w14:round/>
                 </w14:textOutline>
               </w:rPr>
-            </w:pPr>
-            <w:r>
-              <w:rPr>
-                <w:rFonts w:ascii="Calibri" w:eastAsia="Calibri" w:hAnsi="Calibri" w:cs="Arial" w:hint="cs"/>
+              <w:t xml:space="preserve">טיפול במספר לקוחות </w:t>
+            </w:r>
+          </w:p>
+        </w:tc>
+        <w:tc>
+          <w:tcPr>
+            <w:tcW w:w="2126" w:type="dxa"/>
+          </w:tcPr>
+          <w:p>
+            <w:pPr>
+              <w:bidi/>
+              <w:spacing w:after="200" w:line="276" w:lineRule="auto"/>
+              <w:rPr>
+                <w:rFonts w:ascii="Calibri" w:eastAsia="Calibri" w:hAnsi="Calibri" w:cs="Arial"/>
                 <w:color w:val="000000" w:themeColor="text1"/>
                 <w:rtl/>
                 <w14:textOutline w14:w="0" w14:cap="flat" w14:cmpd="sng" w14:algn="ctr">
@@ -3713,20 +3748,10 @@
                   <w14:round/>
                 </w14:textOutline>
               </w:rPr>
-              <w:t>בודקת שהשרת יכול לתפעל עם מספר לקוחות</w:t>
-            </w:r>
-          </w:p>
-        </w:tc>
-        <w:tc>
-          <w:tcPr>
-            <w:tcW w:w="2235" w:type="dxa"/>
-          </w:tcPr>
-          <w:p>
-            <w:pPr>
-              <w:bidi/>
-              <w:spacing w:after="200" w:line="276" w:lineRule="auto"/>
-              <w:rPr>
-                <w:rFonts w:ascii="Calibri" w:eastAsia="Calibri" w:hAnsi="Calibri" w:cs="Arial"/>
+            </w:pPr>
+            <w:r>
+              <w:rPr>
+                <w:rFonts w:ascii="Calibri" w:eastAsia="Calibri" w:hAnsi="Calibri" w:cs="Arial" w:hint="cs"/>
                 <w:color w:val="000000" w:themeColor="text1"/>
                 <w:rtl/>
                 <w14:textOutline w14:w="0" w14:cap="flat" w14:cmpd="sng" w14:algn="ctr">
@@ -3735,10 +3760,20 @@
                   <w14:round/>
                 </w14:textOutline>
               </w:rPr>
-            </w:pPr>
-            <w:r>
-              <w:rPr>
-                <w:rFonts w:ascii="Calibri" w:eastAsia="Calibri" w:hAnsi="Calibri" w:cs="Arial" w:hint="cs"/>
+              <w:t>בודקת שהשרת יכול לתפעל עם מספר לקוחות</w:t>
+            </w:r>
+          </w:p>
+        </w:tc>
+        <w:tc>
+          <w:tcPr>
+            <w:tcW w:w="2235" w:type="dxa"/>
+          </w:tcPr>
+          <w:p>
+            <w:pPr>
+              <w:bidi/>
+              <w:spacing w:after="200" w:line="276" w:lineRule="auto"/>
+              <w:rPr>
+                <w:rFonts w:ascii="Calibri" w:eastAsia="Calibri" w:hAnsi="Calibri" w:cs="Arial"/>
                 <w:color w:val="000000" w:themeColor="text1"/>
                 <w:rtl/>
                 <w14:textOutline w14:w="0" w14:cap="flat" w14:cmpd="sng" w14:algn="ctr">
@@ -3747,7 +3782,47 @@
                   <w14:round/>
                 </w14:textOutline>
               </w:rPr>
-              <w:t>מנסים להיכנס עם שני לקוחות בו זמנית ובודקים שהכל פועל כמתוכנן.</w:t>
+            </w:pPr>
+            <w:r>
+              <w:rPr>
+                <w:rFonts w:ascii="Calibri" w:eastAsia="Calibri" w:hAnsi="Calibri" w:cs="Arial" w:hint="cs"/>
+                <w:color w:val="000000" w:themeColor="text1"/>
+                <w:rtl/>
+                <w14:textOutline w14:w="0" w14:cap="flat" w14:cmpd="sng" w14:algn="ctr">
+                  <w14:noFill/>
+                  <w14:prstDash w14:val="solid"/>
+                  <w14:round/>
+                </w14:textOutline>
+              </w:rPr>
+              <w:t xml:space="preserve">מנסים להיכנס עם שני לקוחות בו זמנית ובודקים </w:t>
+            </w:r>
+            <w:proofErr w:type="spellStart"/>
+            <w:r>
+              <w:rPr>
+                <w:rFonts w:ascii="Calibri" w:eastAsia="Calibri" w:hAnsi="Calibri" w:cs="Arial" w:hint="cs"/>
+                <w:color w:val="000000" w:themeColor="text1"/>
+                <w:rtl/>
+                <w14:textOutline w14:w="0" w14:cap="flat" w14:cmpd="sng" w14:algn="ctr">
+                  <w14:noFill/>
+                  <w14:prstDash w14:val="solid"/>
+                  <w14:round/>
+                </w14:textOutline>
+              </w:rPr>
+              <w:t>שהכל</w:t>
+            </w:r>
+            <w:proofErr w:type="spellEnd"/>
+            <w:r>
+              <w:rPr>
+                <w:rFonts w:ascii="Calibri" w:eastAsia="Calibri" w:hAnsi="Calibri" w:cs="Arial" w:hint="cs"/>
+                <w:color w:val="000000" w:themeColor="text1"/>
+                <w:rtl/>
+                <w14:textOutline w14:w="0" w14:cap="flat" w14:cmpd="sng" w14:algn="ctr">
+                  <w14:noFill/>
+                  <w14:prstDash w14:val="solid"/>
+                  <w14:round/>
+                </w14:textOutline>
+              </w:rPr>
+              <w:t xml:space="preserve"> פועל כמתוכנן.</w:t>
             </w:r>
           </w:p>
         </w:tc>
@@ -7309,7 +7384,23 @@
                 <w:rFonts w:hint="cs"/>
                 <w:rtl/>
               </w:rPr>
-              <w:t>הקדמת לו"זים משימות.</w:t>
+              <w:t xml:space="preserve">הקדמת </w:t>
+            </w:r>
+            <w:proofErr w:type="spellStart"/>
+            <w:r>
+              <w:rPr>
+                <w:rFonts w:hint="cs"/>
+                <w:rtl/>
+              </w:rPr>
+              <w:t>לו"זים</w:t>
+            </w:r>
+            <w:proofErr w:type="spellEnd"/>
+            <w:r>
+              <w:rPr>
+                <w:rFonts w:hint="cs"/>
+                <w:rtl/>
+              </w:rPr>
+              <w:t xml:space="preserve"> משימות.</w:t>
             </w:r>
           </w:p>
           <w:p>
@@ -11889,7 +11980,23 @@
           <w:rFonts w:hint="cs"/>
           <w:rtl/>
         </w:rPr>
-        <w:t>תקשורת מבוססת סוקטים.</w:t>
+        <w:t xml:space="preserve">תקשורת מבוססת </w:t>
+      </w:r>
+      <w:proofErr w:type="spellStart"/>
+      <w:r>
+        <w:rPr>
+          <w:rFonts w:hint="cs"/>
+          <w:rtl/>
+        </w:rPr>
+        <w:t>סוקטים</w:t>
+      </w:r>
+      <w:proofErr w:type="spellEnd"/>
+      <w:r>
+        <w:rPr>
+          <w:rFonts w:hint="cs"/>
+          <w:rtl/>
+        </w:rPr>
+        <w:t>.</w:t>
       </w:r>
     </w:p>
     <w:p>
@@ -13014,9 +13121,11 @@
             <w:pPr>
               <w:bidi/>
             </w:pPr>
+            <w:proofErr w:type="spellStart"/>
             <w:r>
               <w:t>Scapy</w:t>
             </w:r>
+            <w:proofErr w:type="spellEnd"/>
           </w:p>
         </w:tc>
         <w:tc>
@@ -13159,9 +13268,11 @@
             <w:pPr>
               <w:bidi/>
             </w:pPr>
+            <w:proofErr w:type="spellStart"/>
             <w:r>
               <w:t>Hashlib</w:t>
             </w:r>
+            <w:proofErr w:type="spellEnd"/>
           </w:p>
         </w:tc>
         <w:tc>
@@ -13200,8 +13311,17 @@
                 <w:rFonts w:hint="cs"/>
                 <w:rtl/>
               </w:rPr>
-              <w:t xml:space="preserve"> פונקציית ריבוב</w:t>
-            </w:r>
+              <w:t xml:space="preserve"> פונקציית </w:t>
+            </w:r>
+            <w:proofErr w:type="spellStart"/>
+            <w:r>
+              <w:rPr>
+                <w:rFonts w:hint="cs"/>
+                <w:rtl/>
+              </w:rPr>
+              <w:t>ריבוב</w:t>
+            </w:r>
+            <w:proofErr w:type="spellEnd"/>
           </w:p>
         </w:tc>
       </w:tr>
@@ -13412,9 +13532,11 @@
             <w:pPr>
               <w:bidi/>
             </w:pPr>
+            <w:proofErr w:type="spellStart"/>
             <w:r>
               <w:t>Wxpython</w:t>
             </w:r>
+            <w:proofErr w:type="spellEnd"/>
           </w:p>
         </w:tc>
         <w:tc>
@@ -13447,9 +13569,11 @@
             <w:pPr>
               <w:bidi/>
             </w:pPr>
+            <w:proofErr w:type="spellStart"/>
             <w:r>
               <w:t>Pyodbc</w:t>
             </w:r>
+            <w:proofErr w:type="spellEnd"/>
           </w:p>
         </w:tc>
         <w:tc>
@@ -13536,6 +13660,7 @@
           <w:rtl/>
         </w:rPr>
       </w:pPr>
+      <w:proofErr w:type="spellStart"/>
       <w:r>
         <w:rPr>
           <w:b/>
@@ -13546,6 +13671,7 @@
         </w:rPr>
         <w:t>AESCipher</w:t>
       </w:r>
+      <w:proofErr w:type="spellEnd"/>
       <w:r>
         <w:rPr>
           <w:rFonts w:hint="cs"/>
@@ -13759,7 +13885,23 @@
                 <w:rFonts w:hint="cs"/>
                 <w:rtl/>
               </w:rPr>
-              <w:t>המפתח הסימטרי איתו משתמש המחלקה להצפנה והפענוח</w:t>
+              <w:t xml:space="preserve">המפתח הסימטרי </w:t>
+            </w:r>
+            <w:proofErr w:type="spellStart"/>
+            <w:r>
+              <w:rPr>
+                <w:rFonts w:hint="cs"/>
+                <w:rtl/>
+              </w:rPr>
+              <w:t>איתו</w:t>
+            </w:r>
+            <w:proofErr w:type="spellEnd"/>
+            <w:r>
+              <w:rPr>
+                <w:rFonts w:hint="cs"/>
+                <w:rtl/>
+              </w:rPr>
+              <w:t xml:space="preserve"> משתמש המחלקה להצפנה והפענוח</w:t>
             </w:r>
           </w:p>
         </w:tc>
@@ -13975,7 +14117,23 @@
                 <w:b/>
                 <w:bCs/>
               </w:rPr>
-              <w:t>__init__(self, key)</w:t>
+              <w:t>__</w:t>
+            </w:r>
+            <w:proofErr w:type="spellStart"/>
+            <w:r>
+              <w:rPr>
+                <w:b/>
+                <w:bCs/>
+              </w:rPr>
+              <w:t>init</w:t>
+            </w:r>
+            <w:proofErr w:type="spellEnd"/>
+            <w:r>
+              <w:rPr>
+                <w:b/>
+                <w:bCs/>
+              </w:rPr>
+              <w:t>__(self, key)</w:t>
             </w:r>
           </w:p>
         </w:tc>
@@ -14667,12 +14825,14 @@
                 <w:rtl/>
               </w:rPr>
             </w:pPr>
+            <w:proofErr w:type="spellStart"/>
             <w:r>
               <w:t>db</w:t>
             </w:r>
             <w:r>
               <w:t>Name</w:t>
             </w:r>
+            <w:proofErr w:type="spellEnd"/>
           </w:p>
         </w:tc>
         <w:tc>
@@ -14744,9 +14904,11 @@
                 <w:highlight w:val="yellow"/>
               </w:rPr>
             </w:pPr>
+            <w:proofErr w:type="spellStart"/>
             <w:r>
               <w:t>adminTbl</w:t>
             </w:r>
+            <w:proofErr w:type="spellEnd"/>
           </w:p>
         </w:tc>
         <w:tc>
@@ -14812,9 +14974,11 @@
                 <w:highlight w:val="yellow"/>
               </w:rPr>
             </w:pPr>
+            <w:proofErr w:type="spellStart"/>
             <w:r>
               <w:t>stationTbl</w:t>
             </w:r>
+            <w:proofErr w:type="spellEnd"/>
           </w:p>
         </w:tc>
         <w:tc>
@@ -14969,7 +15133,39 @@
                 <w:b/>
                 <w:bCs/>
               </w:rPr>
-              <w:t>__init__(self, DB_name)</w:t>
+              <w:t>__</w:t>
+            </w:r>
+            <w:proofErr w:type="spellStart"/>
+            <w:r>
+              <w:rPr>
+                <w:b/>
+                <w:bCs/>
+              </w:rPr>
+              <w:t>init</w:t>
+            </w:r>
+            <w:proofErr w:type="spellEnd"/>
+            <w:r>
+              <w:rPr>
+                <w:b/>
+                <w:bCs/>
+              </w:rPr>
+              <w:t xml:space="preserve">__(self, </w:t>
+            </w:r>
+            <w:proofErr w:type="spellStart"/>
+            <w:r>
+              <w:rPr>
+                <w:b/>
+                <w:bCs/>
+              </w:rPr>
+              <w:t>DB_name</w:t>
+            </w:r>
+            <w:proofErr w:type="spellEnd"/>
+            <w:r>
+              <w:rPr>
+                <w:b/>
+                <w:bCs/>
+              </w:rPr>
+              <w:t>)</w:t>
             </w:r>
           </w:p>
         </w:tc>
@@ -15049,9 +15245,11 @@
               </w:rPr>
               <w:t xml:space="preserve">מפעילה את </w:t>
             </w:r>
+            <w:proofErr w:type="spellStart"/>
             <w:r>
               <w:t>createTableAdmin</w:t>
             </w:r>
+            <w:proofErr w:type="spellEnd"/>
           </w:p>
           <w:p>
             <w:pPr>
@@ -15065,8 +15263,13 @@
               <w:t xml:space="preserve">וגם את </w:t>
             </w:r>
             <w:r>
-              <w:t>_createTableStation</w:t>
-            </w:r>
+              <w:t>_</w:t>
+            </w:r>
+            <w:proofErr w:type="spellStart"/>
+            <w:r>
+              <w:t>createTableStation</w:t>
+            </w:r>
+            <w:proofErr w:type="spellEnd"/>
           </w:p>
         </w:tc>
       </w:tr>
@@ -15090,6 +15293,7 @@
               </w:rPr>
               <w:t>_</w:t>
             </w:r>
+            <w:proofErr w:type="spellStart"/>
             <w:r>
               <w:rPr>
                 <w:b/>
@@ -15102,13 +15306,21 @@
                 <w:b/>
                 <w:bCs/>
               </w:rPr>
-              <w:t>Admin(self</w:t>
-            </w:r>
+              <w:t>Admin</w:t>
+            </w:r>
+            <w:proofErr w:type="spellEnd"/>
             <w:r>
               <w:rPr>
                 <w:b/>
                 <w:bCs/>
               </w:rPr>
+              <w:t>(self</w:t>
+            </w:r>
+            <w:r>
+              <w:rPr>
+                <w:b/>
+                <w:bCs/>
+              </w:rPr>
               <w:t>)</w:t>
             </w:r>
           </w:p>
@@ -15169,7 +15381,23 @@
                 <w:b/>
                 <w:bCs/>
               </w:rPr>
-              <w:t>_createTableStation(self)</w:t>
+              <w:t>_</w:t>
+            </w:r>
+            <w:proofErr w:type="spellStart"/>
+            <w:r>
+              <w:rPr>
+                <w:b/>
+                <w:bCs/>
+              </w:rPr>
+              <w:t>createTableStation</w:t>
+            </w:r>
+            <w:proofErr w:type="spellEnd"/>
+            <w:r>
+              <w:rPr>
+                <w:b/>
+                <w:bCs/>
+              </w:rPr>
+              <w:t>(self)</w:t>
             </w:r>
           </w:p>
         </w:tc>
@@ -15230,6 +15458,7 @@
                 <w:bCs/>
               </w:rPr>
             </w:pPr>
+            <w:proofErr w:type="spellStart"/>
             <w:r>
               <w:rPr>
                 <w:b/>
@@ -15242,21 +15471,38 @@
                 <w:b/>
                 <w:bCs/>
               </w:rPr>
-              <w:t>ddUser(</w:t>
-            </w:r>
+              <w:t>ddUser</w:t>
+            </w:r>
+            <w:proofErr w:type="spellEnd"/>
             <w:r>
               <w:rPr>
                 <w:b/>
                 <w:bCs/>
               </w:rPr>
-              <w:t>self,</w:t>
-            </w:r>
+              <w:t>(</w:t>
+            </w:r>
+            <w:proofErr w:type="spellStart"/>
             <w:r>
               <w:rPr>
                 <w:b/>
                 <w:bCs/>
               </w:rPr>
-              <w:t>username, password</w:t>
+              <w:t>self,</w:t>
+            </w:r>
+            <w:r>
+              <w:rPr>
+                <w:b/>
+                <w:bCs/>
+              </w:rPr>
+              <w:t>username</w:t>
+            </w:r>
+            <w:proofErr w:type="spellEnd"/>
+            <w:r>
+              <w:rPr>
+                <w:b/>
+                <w:bCs/>
+              </w:rPr>
+              <w:t>, password</w:t>
             </w:r>
           </w:p>
         </w:tc>
@@ -15332,12 +15578,21 @@
                 <w:bCs/>
               </w:rPr>
             </w:pPr>
+            <w:proofErr w:type="spellStart"/>
             <w:r>
               <w:rPr>
                 <w:b/>
                 <w:bCs/>
               </w:rPr>
-              <w:t xml:space="preserve">addStation(self, mac) </w:t>
+              <w:t>addStation</w:t>
+            </w:r>
+            <w:proofErr w:type="spellEnd"/>
+            <w:r>
+              <w:rPr>
+                <w:b/>
+                <w:bCs/>
+              </w:rPr>
+              <w:t xml:space="preserve">(self, mac) </w:t>
             </w:r>
           </w:p>
         </w:tc>
@@ -15414,12 +15669,21 @@
                 <w:bCs/>
               </w:rPr>
             </w:pPr>
+            <w:proofErr w:type="spellStart"/>
             <w:r>
               <w:rPr>
                 <w:b/>
                 <w:bCs/>
               </w:rPr>
-              <w:t>checkUser(self, username)</w:t>
+              <w:t>checkUser</w:t>
+            </w:r>
+            <w:proofErr w:type="spellEnd"/>
+            <w:r>
+              <w:rPr>
+                <w:b/>
+                <w:bCs/>
+              </w:rPr>
+              <w:t>(self, username)</w:t>
             </w:r>
           </w:p>
         </w:tc>
@@ -15507,12 +15771,21 @@
                 <w:bCs/>
               </w:rPr>
             </w:pPr>
+            <w:proofErr w:type="spellStart"/>
             <w:r>
               <w:rPr>
                 <w:b/>
                 <w:bCs/>
               </w:rPr>
-              <w:t>CheckStation(self, mac)</w:t>
+              <w:t>CheckStation</w:t>
+            </w:r>
+            <w:proofErr w:type="spellEnd"/>
+            <w:r>
+              <w:rPr>
+                <w:b/>
+                <w:bCs/>
+              </w:rPr>
+              <w:t>(self, mac)</w:t>
             </w:r>
           </w:p>
         </w:tc>
@@ -15573,6 +15846,7 @@
                 <w:bCs/>
               </w:rPr>
             </w:pPr>
+            <w:proofErr w:type="spellStart"/>
             <w:r>
               <w:rPr>
                 <w:b/>
@@ -15594,6 +15868,7 @@
               </w:rPr>
               <w:t>User</w:t>
             </w:r>
+            <w:proofErr w:type="spellEnd"/>
             <w:r>
               <w:rPr>
                 <w:b/>
@@ -15682,12 +15957,21 @@
                 <w:bCs/>
               </w:rPr>
             </w:pPr>
+            <w:proofErr w:type="spellStart"/>
             <w:r>
               <w:rPr>
                 <w:b/>
                 <w:bCs/>
               </w:rPr>
-              <w:t>deleteStation(self, mac)</w:t>
+              <w:t>deleteStation</w:t>
+            </w:r>
+            <w:proofErr w:type="spellEnd"/>
+            <w:r>
+              <w:rPr>
+                <w:b/>
+                <w:bCs/>
+              </w:rPr>
+              <w:t>(self, mac)</w:t>
             </w:r>
           </w:p>
         </w:tc>
@@ -15777,12 +16061,37 @@
                 <w:bCs/>
               </w:rPr>
             </w:pPr>
+            <w:proofErr w:type="spellStart"/>
             <w:r>
               <w:rPr>
                 <w:b/>
                 <w:bCs/>
               </w:rPr>
-              <w:t>update_password(self, username, new_password)</w:t>
+              <w:t>update_password</w:t>
+            </w:r>
+            <w:proofErr w:type="spellEnd"/>
+            <w:r>
+              <w:rPr>
+                <w:b/>
+                <w:bCs/>
+              </w:rPr>
+              <w:t xml:space="preserve">(self, username, </w:t>
+            </w:r>
+            <w:proofErr w:type="spellStart"/>
+            <w:r>
+              <w:rPr>
+                <w:b/>
+                <w:bCs/>
+              </w:rPr>
+              <w:t>new_password</w:t>
+            </w:r>
+            <w:proofErr w:type="spellEnd"/>
+            <w:r>
+              <w:rPr>
+                <w:b/>
+                <w:bCs/>
+              </w:rPr>
+              <w:t>)</w:t>
             </w:r>
           </w:p>
         </w:tc>
@@ -16106,9 +16415,11 @@
                 <w:rtl/>
               </w:rPr>
             </w:pPr>
+            <w:proofErr w:type="spellStart"/>
             <w:r>
               <w:t>RSAKey</w:t>
             </w:r>
+            <w:proofErr w:type="spellEnd"/>
           </w:p>
         </w:tc>
         <w:tc>
@@ -16250,7 +16561,23 @@
                 <w:b/>
                 <w:bCs/>
               </w:rPr>
-              <w:t>__init__(self)</w:t>
+              <w:t>__</w:t>
+            </w:r>
+            <w:proofErr w:type="spellStart"/>
+            <w:r>
+              <w:rPr>
+                <w:b/>
+                <w:bCs/>
+              </w:rPr>
+              <w:t>init</w:t>
+            </w:r>
+            <w:proofErr w:type="spellEnd"/>
+            <w:r>
+              <w:rPr>
+                <w:b/>
+                <w:bCs/>
+              </w:rPr>
+              <w:t>__(self)</w:t>
             </w:r>
           </w:p>
         </w:tc>
@@ -16313,8 +16640,13 @@
               <w:t xml:space="preserve">מפעיל את </w:t>
             </w:r>
             <w:r>
-              <w:t>_create_keys</w:t>
-            </w:r>
+              <w:t>_</w:t>
+            </w:r>
+            <w:proofErr w:type="spellStart"/>
+            <w:r>
+              <w:t>create_keys</w:t>
+            </w:r>
+            <w:proofErr w:type="spellEnd"/>
           </w:p>
         </w:tc>
       </w:tr>
@@ -16337,7 +16669,23 @@
                 <w:b/>
                 <w:bCs/>
               </w:rPr>
-              <w:t>_create_keys(self)</w:t>
+              <w:t>_</w:t>
+            </w:r>
+            <w:proofErr w:type="spellStart"/>
+            <w:r>
+              <w:rPr>
+                <w:b/>
+                <w:bCs/>
+              </w:rPr>
+              <w:t>create_keys</w:t>
+            </w:r>
+            <w:proofErr w:type="spellEnd"/>
+            <w:r>
+              <w:rPr>
+                <w:b/>
+                <w:bCs/>
+              </w:rPr>
+              <w:t>(self)</w:t>
             </w:r>
           </w:p>
         </w:tc>
@@ -16397,12 +16745,21 @@
                 <w:bCs/>
               </w:rPr>
             </w:pPr>
+            <w:proofErr w:type="spellStart"/>
             <w:r>
               <w:rPr>
                 <w:b/>
                 <w:bCs/>
               </w:rPr>
-              <w:t>get_public_key_pem(self)</w:t>
+              <w:t>get_public_key_pem</w:t>
+            </w:r>
+            <w:proofErr w:type="spellEnd"/>
+            <w:r>
+              <w:rPr>
+                <w:b/>
+                <w:bCs/>
+              </w:rPr>
+              <w:t>(self)</w:t>
             </w:r>
           </w:p>
         </w:tc>
@@ -16468,12 +16825,37 @@
                 <w:bCs/>
               </w:rPr>
             </w:pPr>
+            <w:proofErr w:type="spellStart"/>
             <w:r>
               <w:rPr>
                 <w:b/>
                 <w:bCs/>
               </w:rPr>
-              <w:t>decrypt_msg(self, encdata)</w:t>
+              <w:t>decrypt_msg</w:t>
+            </w:r>
+            <w:proofErr w:type="spellEnd"/>
+            <w:r>
+              <w:rPr>
+                <w:b/>
+                <w:bCs/>
+              </w:rPr>
+              <w:t xml:space="preserve">(self, </w:t>
+            </w:r>
+            <w:proofErr w:type="spellStart"/>
+            <w:r>
+              <w:rPr>
+                <w:b/>
+                <w:bCs/>
+              </w:rPr>
+              <w:t>encdata</w:t>
+            </w:r>
+            <w:proofErr w:type="spellEnd"/>
+            <w:r>
+              <w:rPr>
+                <w:b/>
+                <w:bCs/>
+              </w:rPr>
+              <w:t>)</w:t>
             </w:r>
           </w:p>
         </w:tc>
@@ -16534,12 +16916,37 @@
                 <w:bCs/>
               </w:rPr>
             </w:pPr>
+            <w:proofErr w:type="spellStart"/>
             <w:r>
               <w:rPr>
                 <w:b/>
                 <w:bCs/>
               </w:rPr>
-              <w:t>encrypt_msg(data, pubkey)</w:t>
+              <w:t>encrypt_msg</w:t>
+            </w:r>
+            <w:proofErr w:type="spellEnd"/>
+            <w:r>
+              <w:rPr>
+                <w:b/>
+                <w:bCs/>
+              </w:rPr>
+              <w:t xml:space="preserve">(data, </w:t>
+            </w:r>
+            <w:proofErr w:type="spellStart"/>
+            <w:r>
+              <w:rPr>
+                <w:b/>
+                <w:bCs/>
+              </w:rPr>
+              <w:t>pubkey</w:t>
+            </w:r>
+            <w:proofErr w:type="spellEnd"/>
+            <w:r>
+              <w:rPr>
+                <w:b/>
+                <w:bCs/>
+              </w:rPr>
+              <w:t>)</w:t>
             </w:r>
           </w:p>
         </w:tc>
@@ -16667,6 +17074,7 @@
           <w:rtl/>
         </w:rPr>
       </w:pPr>
+      <w:proofErr w:type="spellStart"/>
       <w:r>
         <w:rPr>
           <w:b/>
@@ -16687,6 +17095,7 @@
         </w:rPr>
         <w:t>Coms</w:t>
       </w:r>
+      <w:proofErr w:type="spellEnd"/>
       <w:r>
         <w:rPr>
           <w:rFonts w:hint="cs"/>
@@ -16912,12 +17321,21 @@
                 <w:rtl/>
               </w:rPr>
             </w:pPr>
-            <w:r>
-              <w:rPr>
-                <w:rFonts w:hint="cs"/>
-                <w:rtl/>
-              </w:rPr>
-              <w:t>הסוקט שבעזרתו נוצר החיבור</w:t>
+            <w:proofErr w:type="spellStart"/>
+            <w:r>
+              <w:rPr>
+                <w:rFonts w:hint="cs"/>
+                <w:rtl/>
+              </w:rPr>
+              <w:t>הסוקט</w:t>
+            </w:r>
+            <w:proofErr w:type="spellEnd"/>
+            <w:r>
+              <w:rPr>
+                <w:rFonts w:hint="cs"/>
+                <w:rtl/>
+              </w:rPr>
+              <w:t xml:space="preserve"> שבעזרתו נוצר החיבור</w:t>
             </w:r>
           </w:p>
         </w:tc>
@@ -16978,8 +17396,17 @@
                 <w:rFonts w:hint="cs"/>
                 <w:rtl/>
               </w:rPr>
-              <w:t>הפורט אליו יתחבר הסוקט</w:t>
-            </w:r>
+              <w:t xml:space="preserve">הפורט אליו יתחבר </w:t>
+            </w:r>
+            <w:proofErr w:type="spellStart"/>
+            <w:r>
+              <w:rPr>
+                <w:rFonts w:hint="cs"/>
+                <w:rtl/>
+              </w:rPr>
+              <w:t>הסוקט</w:t>
+            </w:r>
+            <w:proofErr w:type="spellEnd"/>
           </w:p>
         </w:tc>
       </w:tr>
@@ -16992,9 +17419,11 @@
             <w:pPr>
               <w:bidi/>
             </w:pPr>
+            <w:proofErr w:type="spellStart"/>
             <w:r>
               <w:t>ip</w:t>
             </w:r>
+            <w:proofErr w:type="spellEnd"/>
           </w:p>
         </w:tc>
         <w:tc>
@@ -17052,8 +17481,17 @@
                 <w:rFonts w:hint="cs"/>
                 <w:rtl/>
               </w:rPr>
-              <w:t xml:space="preserve"> אליו יתחבר הסוקט</w:t>
-            </w:r>
+              <w:t xml:space="preserve"> אליו יתחבר </w:t>
+            </w:r>
+            <w:proofErr w:type="spellStart"/>
+            <w:r>
+              <w:rPr>
+                <w:rFonts w:hint="cs"/>
+                <w:rtl/>
+              </w:rPr>
+              <w:t>הסוקט</w:t>
+            </w:r>
+            <w:proofErr w:type="spellEnd"/>
           </w:p>
         </w:tc>
       </w:tr>
@@ -17253,27 +17691,52 @@
                 <w:b/>
                 <w:bCs/>
               </w:rPr>
-              <w:t>__init__(self</w:t>
-            </w:r>
+              <w:t>__</w:t>
+            </w:r>
+            <w:proofErr w:type="spellStart"/>
             <w:r>
               <w:rPr>
                 <w:b/>
                 <w:bCs/>
               </w:rPr>
-              <w:t>,port,ip</w:t>
-            </w:r>
+              <w:t>init</w:t>
+            </w:r>
+            <w:proofErr w:type="spellEnd"/>
             <w:r>
               <w:rPr>
                 <w:b/>
                 <w:bCs/>
               </w:rPr>
-              <w:t>, q</w:t>
-            </w:r>
+              <w:t>__(</w:t>
+            </w:r>
+            <w:proofErr w:type="spellStart"/>
             <w:r>
               <w:rPr>
                 <w:b/>
                 <w:bCs/>
               </w:rPr>
+              <w:t>self</w:t>
+            </w:r>
+            <w:r>
+              <w:rPr>
+                <w:b/>
+                <w:bCs/>
+              </w:rPr>
+              <w:t>,port,ip</w:t>
+            </w:r>
+            <w:proofErr w:type="spellEnd"/>
+            <w:r>
+              <w:rPr>
+                <w:b/>
+                <w:bCs/>
+              </w:rPr>
+              <w:t>, q</w:t>
+            </w:r>
+            <w:r>
+              <w:rPr>
+                <w:b/>
+                <w:bCs/>
+              </w:rPr>
               <w:t>)</w:t>
             </w:r>
           </w:p>
@@ -17390,12 +17853,37 @@
                 <w:bCs/>
               </w:rPr>
             </w:pPr>
+            <w:proofErr w:type="spellStart"/>
             <w:r>
               <w:rPr>
                 <w:b/>
                 <w:bCs/>
               </w:rPr>
-              <w:t>sendMsg(self,msg)</w:t>
+              <w:t>sendMsg</w:t>
+            </w:r>
+            <w:proofErr w:type="spellEnd"/>
+            <w:r>
+              <w:rPr>
+                <w:b/>
+                <w:bCs/>
+              </w:rPr>
+              <w:t>(</w:t>
+            </w:r>
+            <w:proofErr w:type="spellStart"/>
+            <w:r>
+              <w:rPr>
+                <w:b/>
+                <w:bCs/>
+              </w:rPr>
+              <w:t>self,msg</w:t>
+            </w:r>
+            <w:proofErr w:type="spellEnd"/>
+            <w:r>
+              <w:rPr>
+                <w:b/>
+                <w:bCs/>
+              </w:rPr>
+              <w:t>)</w:t>
             </w:r>
           </w:p>
         </w:tc>
@@ -17545,7 +18033,23 @@
                 <w:rFonts w:hint="cs"/>
                 <w:rtl/>
               </w:rPr>
-              <w:t xml:space="preserve"> להודעה מהסוקט </w:t>
+              <w:t xml:space="preserve"> להודעה </w:t>
+            </w:r>
+            <w:proofErr w:type="spellStart"/>
+            <w:r>
+              <w:rPr>
+                <w:rFonts w:hint="cs"/>
+                <w:rtl/>
+              </w:rPr>
+              <w:t>מהסוקט</w:t>
+            </w:r>
+            <w:proofErr w:type="spellEnd"/>
+            <w:r>
+              <w:rPr>
+                <w:rFonts w:hint="cs"/>
+                <w:rtl/>
+              </w:rPr>
+              <w:t xml:space="preserve"> </w:t>
             </w:r>
             <w:r>
               <w:rPr>
@@ -17590,8 +18094,20 @@
           <w:szCs w:val="24"/>
           <w:u w:val="single"/>
         </w:rPr>
-        <w:t>:ServerComs</w:t>
-      </w:r>
+        <w:t>:</w:t>
+      </w:r>
+      <w:proofErr w:type="spellStart"/>
+      <w:r>
+        <w:rPr>
+          <w:b/>
+          <w:bCs/>
+          <w:sz w:val="24"/>
+          <w:szCs w:val="24"/>
+          <w:u w:val="single"/>
+        </w:rPr>
+        <w:t>ServerComs</w:t>
+      </w:r>
+      <w:proofErr w:type="spellEnd"/>
     </w:p>
     <w:tbl>
       <w:tblPr>
@@ -17754,9 +18270,11 @@
             <w:pPr>
               <w:bidi/>
             </w:pPr>
+            <w:proofErr w:type="spellStart"/>
             <w:r>
               <w:t>Users_dict</w:t>
             </w:r>
+            <w:proofErr w:type="spellEnd"/>
           </w:p>
         </w:tc>
         <w:tc>
@@ -17865,9 +18383,11 @@
             <w:pPr>
               <w:bidi/>
             </w:pPr>
+            <w:proofErr w:type="spellStart"/>
             <w:r>
               <w:t>Open_clients</w:t>
             </w:r>
+            <w:proofErr w:type="spellEnd"/>
           </w:p>
         </w:tc>
         <w:tc>
@@ -18009,9 +18529,11 @@
             <w:pPr>
               <w:bidi/>
             </w:pPr>
+            <w:proofErr w:type="spellStart"/>
             <w:r>
               <w:t>serverSock</w:t>
             </w:r>
+            <w:proofErr w:type="spellEnd"/>
           </w:p>
         </w:tc>
         <w:tc>
@@ -18073,9 +18595,11 @@
             <w:pPr>
               <w:bidi/>
             </w:pPr>
+            <w:proofErr w:type="spellStart"/>
             <w:r>
               <w:t>serverQueue</w:t>
             </w:r>
+            <w:proofErr w:type="spellEnd"/>
           </w:p>
         </w:tc>
         <w:tc>
@@ -18257,27 +18781,61 @@
                 <w:b/>
                 <w:bCs/>
               </w:rPr>
-              <w:t>__init__(self</w:t>
-            </w:r>
+              <w:t>__</w:t>
+            </w:r>
+            <w:proofErr w:type="spellStart"/>
             <w:r>
               <w:rPr>
                 <w:b/>
                 <w:bCs/>
               </w:rPr>
-              <w:t>,port</w:t>
-            </w:r>
+              <w:t>init</w:t>
+            </w:r>
+            <w:proofErr w:type="spellEnd"/>
             <w:r>
               <w:rPr>
                 <w:b/>
                 <w:bCs/>
               </w:rPr>
-              <w:t>, serverQueue</w:t>
-            </w:r>
+              <w:t>__(</w:t>
+            </w:r>
+            <w:proofErr w:type="spellStart"/>
             <w:r>
               <w:rPr>
                 <w:b/>
                 <w:bCs/>
               </w:rPr>
+              <w:t>self</w:t>
+            </w:r>
+            <w:r>
+              <w:rPr>
+                <w:b/>
+                <w:bCs/>
+              </w:rPr>
+              <w:t>,port</w:t>
+            </w:r>
+            <w:proofErr w:type="spellEnd"/>
+            <w:r>
+              <w:rPr>
+                <w:b/>
+                <w:bCs/>
+              </w:rPr>
+              <w:t xml:space="preserve">, </w:t>
+            </w:r>
+            <w:proofErr w:type="spellStart"/>
+            <w:r>
+              <w:rPr>
+                <w:b/>
+                <w:bCs/>
+              </w:rPr>
+              <w:t>serverQueue</w:t>
+            </w:r>
+            <w:proofErr w:type="spellEnd"/>
+            <w:r>
+              <w:rPr>
+                <w:b/>
+                <w:bCs/>
+              </w:rPr>
               <w:t>)</w:t>
             </w:r>
           </w:p>
@@ -18399,8 +18957,13 @@
               <w:t xml:space="preserve"> את </w:t>
             </w:r>
             <w:r>
-              <w:t>_recieve</w:t>
-            </w:r>
+              <w:t>_</w:t>
+            </w:r>
+            <w:proofErr w:type="spellStart"/>
+            <w:r>
+              <w:t>recieve</w:t>
+            </w:r>
+            <w:proofErr w:type="spellEnd"/>
             <w:r>
               <w:rPr>
                 <w:rFonts w:hint="cs"/>
@@ -18529,19 +19092,44 @@
                 <w:bCs/>
               </w:rPr>
             </w:pPr>
+            <w:proofErr w:type="spellStart"/>
             <w:r>
               <w:rPr>
                 <w:b/>
                 <w:bCs/>
               </w:rPr>
-              <w:t>sendMsg(self,ip</w:t>
-            </w:r>
+              <w:t>sendMsg</w:t>
+            </w:r>
+            <w:proofErr w:type="spellEnd"/>
             <w:r>
               <w:rPr>
                 <w:b/>
                 <w:bCs/>
               </w:rPr>
-              <w:t>,msg)</w:t>
+              <w:t>(</w:t>
+            </w:r>
+            <w:proofErr w:type="spellStart"/>
+            <w:r>
+              <w:rPr>
+                <w:b/>
+                <w:bCs/>
+              </w:rPr>
+              <w:t>self,ip</w:t>
+            </w:r>
+            <w:r>
+              <w:rPr>
+                <w:b/>
+                <w:bCs/>
+              </w:rPr>
+              <w:t>,msg</w:t>
+            </w:r>
+            <w:proofErr w:type="spellEnd"/>
+            <w:r>
+              <w:rPr>
+                <w:b/>
+                <w:bCs/>
+              </w:rPr>
+              <w:t>)</w:t>
             </w:r>
           </w:p>
         </w:tc>
@@ -18646,9 +19234,11 @@
               </w:rPr>
               <w:t>ל</w:t>
             </w:r>
+            <w:proofErr w:type="spellStart"/>
             <w:r>
               <w:t>ip</w:t>
             </w:r>
+            <w:proofErr w:type="spellEnd"/>
             <w:r>
               <w:rPr>
                 <w:rFonts w:hint="cs"/>
@@ -18668,7 +19258,23 @@
                 <w:rFonts w:hint="cs"/>
                 <w:rtl/>
               </w:rPr>
-              <w:t>באמצעות הסוקט השמור במלון</w:t>
+              <w:t xml:space="preserve">באמצעות </w:t>
+            </w:r>
+            <w:proofErr w:type="spellStart"/>
+            <w:r>
+              <w:rPr>
+                <w:rFonts w:hint="cs"/>
+                <w:rtl/>
+              </w:rPr>
+              <w:t>הסוקט</w:t>
+            </w:r>
+            <w:proofErr w:type="spellEnd"/>
+            <w:r>
+              <w:rPr>
+                <w:rFonts w:hint="cs"/>
+                <w:rtl/>
+              </w:rPr>
+              <w:t xml:space="preserve"> השמור במלון</w:t>
             </w:r>
             <w:r>
               <w:rPr>
@@ -18723,6 +19329,7 @@
           <w:rtl/>
         </w:rPr>
       </w:pPr>
+      <w:proofErr w:type="spellStart"/>
       <w:r>
         <w:rPr>
           <w:b/>
@@ -18733,6 +19340,7 @@
         </w:rPr>
         <w:t>ServerProtocol</w:t>
       </w:r>
+      <w:proofErr w:type="spellEnd"/>
       <w:r>
         <w:rPr>
           <w:rFonts w:hint="cs"/>
@@ -18866,6 +19474,7 @@
                 <w:bCs/>
               </w:rPr>
             </w:pPr>
+            <w:proofErr w:type="spellStart"/>
             <w:r>
               <w:rPr>
                 <w:b/>
@@ -18895,6 +19504,7 @@
               </w:rPr>
               <w:t>ublishPKeySE</w:t>
             </w:r>
+            <w:proofErr w:type="spellEnd"/>
             <w:r>
               <w:rPr>
                 <w:b/>
@@ -18902,6 +19512,7 @@
               </w:rPr>
               <w:t>(</w:t>
             </w:r>
+            <w:proofErr w:type="spellStart"/>
             <w:r>
               <w:rPr>
                 <w:b/>
@@ -18909,6 +19520,7 @@
               </w:rPr>
               <w:t>Pkey</w:t>
             </w:r>
+            <w:proofErr w:type="spellEnd"/>
             <w:r>
               <w:rPr>
                 <w:b/>
@@ -18999,12 +19611,37 @@
                 <w:bCs/>
               </w:rPr>
             </w:pPr>
+            <w:proofErr w:type="spellStart"/>
             <w:r>
               <w:rPr>
                 <w:b/>
                 <w:bCs/>
               </w:rPr>
-              <w:t>buildSendSymetricKey(sym_key)</w:t>
+              <w:t>buildSendSymetricKey</w:t>
+            </w:r>
+            <w:proofErr w:type="spellEnd"/>
+            <w:r>
+              <w:rPr>
+                <w:b/>
+                <w:bCs/>
+              </w:rPr>
+              <w:t>(</w:t>
+            </w:r>
+            <w:proofErr w:type="spellStart"/>
+            <w:r>
+              <w:rPr>
+                <w:b/>
+                <w:bCs/>
+              </w:rPr>
+              <w:t>sym_key</w:t>
+            </w:r>
+            <w:proofErr w:type="spellEnd"/>
+            <w:r>
+              <w:rPr>
+                <w:b/>
+                <w:bCs/>
+              </w:rPr>
+              <w:t>)</w:t>
             </w:r>
           </w:p>
         </w:tc>
@@ -19036,6 +19673,7 @@
             <w:r>
               <w:t>(</w:t>
             </w:r>
+            <w:proofErr w:type="spellStart"/>
             <w:r>
               <w:rPr>
                 <w:rFonts w:hint="cs"/>
@@ -19045,6 +19683,7 @@
             <w:r>
               <w:t>ipher</w:t>
             </w:r>
+            <w:proofErr w:type="spellEnd"/>
             <w:r>
               <w:t>)</w:t>
             </w:r>
@@ -19105,6 +19744,7 @@
                 <w:bCs/>
               </w:rPr>
             </w:pPr>
+            <w:proofErr w:type="spellStart"/>
             <w:r>
               <w:rPr>
                 <w:b/>
@@ -19118,7 +19758,15 @@
                 <w:b/>
                 <w:bCs/>
               </w:rPr>
-              <w:t>uildSendPort(port)</w:t>
+              <w:t>uildSendPort</w:t>
+            </w:r>
+            <w:proofErr w:type="spellEnd"/>
+            <w:r>
+              <w:rPr>
+                <w:b/>
+                <w:bCs/>
+              </w:rPr>
+              <w:t>(port)</w:t>
             </w:r>
           </w:p>
           <w:p>
@@ -19189,12 +19837,37 @@
                 <w:bCs/>
               </w:rPr>
             </w:pPr>
+            <w:proofErr w:type="spellStart"/>
             <w:r>
               <w:rPr>
                 <w:b/>
                 <w:bCs/>
               </w:rPr>
-              <w:t>buildSendMsg(msg,passto,lastip)</w:t>
+              <w:t>buildSendMsg</w:t>
+            </w:r>
+            <w:proofErr w:type="spellEnd"/>
+            <w:r>
+              <w:rPr>
+                <w:b/>
+                <w:bCs/>
+              </w:rPr>
+              <w:t>(</w:t>
+            </w:r>
+            <w:proofErr w:type="spellStart"/>
+            <w:r>
+              <w:rPr>
+                <w:b/>
+                <w:bCs/>
+              </w:rPr>
+              <w:t>msg,passto,lastip</w:t>
+            </w:r>
+            <w:proofErr w:type="spellEnd"/>
+            <w:r>
+              <w:rPr>
+                <w:b/>
+                <w:bCs/>
+              </w:rPr>
+              <w:t>)</w:t>
             </w:r>
           </w:p>
         </w:tc>
@@ -19235,9 +19908,11 @@
                 <w:rtl/>
               </w:rPr>
             </w:pPr>
+            <w:proofErr w:type="spellStart"/>
             <w:r>
               <w:t>Passto</w:t>
             </w:r>
+            <w:proofErr w:type="spellEnd"/>
             <w:r>
               <w:rPr>
                 <w:rFonts w:hint="cs"/>
@@ -19301,9 +19976,11 @@
                 <w:rtl/>
               </w:rPr>
             </w:pPr>
+            <w:proofErr w:type="spellStart"/>
             <w:r>
               <w:t>Lastip</w:t>
             </w:r>
+            <w:proofErr w:type="spellEnd"/>
             <w:r>
               <w:rPr>
                 <w:rFonts w:hint="cs"/>
@@ -19392,6 +20069,7 @@
                 <w:bCs/>
               </w:rPr>
             </w:pPr>
+            <w:proofErr w:type="spellStart"/>
             <w:r>
               <w:rPr>
                 <w:b/>
@@ -19404,7 +20082,31 @@
                 <w:b/>
                 <w:bCs/>
               </w:rPr>
-              <w:t>LoginMsg(isTrue)</w:t>
+              <w:t>LoginMsg</w:t>
+            </w:r>
+            <w:proofErr w:type="spellEnd"/>
+            <w:r>
+              <w:rPr>
+                <w:b/>
+                <w:bCs/>
+              </w:rPr>
+              <w:t>(</w:t>
+            </w:r>
+            <w:proofErr w:type="spellStart"/>
+            <w:r>
+              <w:rPr>
+                <w:b/>
+                <w:bCs/>
+              </w:rPr>
+              <w:t>isTrue</w:t>
+            </w:r>
+            <w:proofErr w:type="spellEnd"/>
+            <w:r>
+              <w:rPr>
+                <w:b/>
+                <w:bCs/>
+              </w:rPr>
+              <w:t>)</w:t>
             </w:r>
           </w:p>
         </w:tc>
@@ -19486,12 +20188,53 @@
                 <w:bCs/>
               </w:rPr>
             </w:pPr>
+            <w:proofErr w:type="spellStart"/>
             <w:r>
               <w:rPr>
                 <w:b/>
                 <w:bCs/>
               </w:rPr>
-              <w:t>buildRealTimeInfo(msgfrom, msgto, stations, port)</w:t>
+              <w:t>buildRealTimeInfo</w:t>
+            </w:r>
+            <w:proofErr w:type="spellEnd"/>
+            <w:r>
+              <w:rPr>
+                <w:b/>
+                <w:bCs/>
+              </w:rPr>
+              <w:t>(</w:t>
+            </w:r>
+            <w:proofErr w:type="spellStart"/>
+            <w:r>
+              <w:rPr>
+                <w:b/>
+                <w:bCs/>
+              </w:rPr>
+              <w:t>msgfrom</w:t>
+            </w:r>
+            <w:proofErr w:type="spellEnd"/>
+            <w:r>
+              <w:rPr>
+                <w:b/>
+                <w:bCs/>
+              </w:rPr>
+              <w:t xml:space="preserve">, </w:t>
+            </w:r>
+            <w:proofErr w:type="spellStart"/>
+            <w:r>
+              <w:rPr>
+                <w:b/>
+                <w:bCs/>
+              </w:rPr>
+              <w:t>msgto</w:t>
+            </w:r>
+            <w:proofErr w:type="spellEnd"/>
+            <w:r>
+              <w:rPr>
+                <w:b/>
+                <w:bCs/>
+              </w:rPr>
+              <w:t>, stations, port)</w:t>
             </w:r>
           </w:p>
         </w:tc>
@@ -19858,6 +20601,7 @@
           <w:rtl/>
         </w:rPr>
       </w:pPr>
+      <w:proofErr w:type="spellStart"/>
       <w:r>
         <w:rPr>
           <w:b/>
@@ -19868,6 +20612,7 @@
         </w:rPr>
         <w:t>StationProtocol</w:t>
       </w:r>
+      <w:proofErr w:type="spellEnd"/>
       <w:r>
         <w:rPr>
           <w:rFonts w:hint="cs"/>
@@ -20005,8 +20750,13 @@
                 <w:rtl/>
               </w:rPr>
             </w:pPr>
-            <w:r>
-              <w:t>buildSendMacAdr(mac)</w:t>
+            <w:proofErr w:type="spellStart"/>
+            <w:r>
+              <w:t>buildSendMacAdr</w:t>
+            </w:r>
+            <w:proofErr w:type="spellEnd"/>
+            <w:r>
+              <w:t>(mac)</w:t>
             </w:r>
           </w:p>
         </w:tc>
@@ -20093,6 +20843,7 @@
                 <w:bCs/>
               </w:rPr>
             </w:pPr>
+            <w:proofErr w:type="spellStart"/>
             <w:r>
               <w:rPr>
                 <w:b/>
@@ -20113,7 +20864,31 @@
                 <w:b/>
                 <w:bCs/>
               </w:rPr>
-              <w:t>ublishPKeyST(Pkey)</w:t>
+              <w:t>ublishPKeyST</w:t>
+            </w:r>
+            <w:proofErr w:type="spellEnd"/>
+            <w:r>
+              <w:rPr>
+                <w:b/>
+                <w:bCs/>
+              </w:rPr>
+              <w:t>(</w:t>
+            </w:r>
+            <w:proofErr w:type="spellStart"/>
+            <w:r>
+              <w:rPr>
+                <w:b/>
+                <w:bCs/>
+              </w:rPr>
+              <w:t>Pkey</w:t>
+            </w:r>
+            <w:proofErr w:type="spellEnd"/>
+            <w:r>
+              <w:rPr>
+                <w:b/>
+                <w:bCs/>
+              </w:rPr>
+              <w:t>)</w:t>
             </w:r>
           </w:p>
         </w:tc>
@@ -20181,12 +20956,21 @@
                 <w:bCs/>
               </w:rPr>
             </w:pPr>
+            <w:proofErr w:type="spellStart"/>
             <w:r>
               <w:rPr>
                 <w:b/>
                 <w:bCs/>
               </w:rPr>
-              <w:t>buildOKmessege()</w:t>
+              <w:t>buildOKmessege</w:t>
+            </w:r>
+            <w:proofErr w:type="spellEnd"/>
+            <w:r>
+              <w:rPr>
+                <w:b/>
+                <w:bCs/>
+              </w:rPr>
+              <w:t>()</w:t>
             </w:r>
           </w:p>
         </w:tc>
@@ -20264,6 +21048,7 @@
                 <w:bCs/>
               </w:rPr>
             </w:pPr>
+            <w:proofErr w:type="spellStart"/>
             <w:r>
               <w:rPr>
                 <w:b/>
@@ -20284,7 +21069,15 @@
                 <w:b/>
                 <w:bCs/>
               </w:rPr>
-              <w:t>et(msg)</w:t>
+              <w:t>et</w:t>
+            </w:r>
+            <w:proofErr w:type="spellEnd"/>
+            <w:r>
+              <w:rPr>
+                <w:b/>
+                <w:bCs/>
+              </w:rPr>
+              <w:t>(msg)</w:t>
             </w:r>
           </w:p>
         </w:tc>
@@ -20450,6 +21243,7 @@
           <w:u w:val="single"/>
         </w:rPr>
       </w:pPr>
+      <w:proofErr w:type="spellStart"/>
       <w:r>
         <w:rPr>
           <w:b/>
@@ -20461,6 +21255,7 @@
         <w:lastRenderedPageBreak/>
         <w:t>ManagerProtocol</w:t>
       </w:r>
+      <w:proofErr w:type="spellEnd"/>
       <w:r>
         <w:rPr>
           <w:rFonts w:hint="cs"/>
@@ -20595,6 +21390,7 @@
                 <w:bCs/>
               </w:rPr>
             </w:pPr>
+            <w:proofErr w:type="spellStart"/>
             <w:r>
               <w:rPr>
                 <w:b/>
@@ -20631,12 +21427,29 @@
               </w:rPr>
               <w:t>MA</w:t>
             </w:r>
+            <w:proofErr w:type="spellEnd"/>
             <w:r>
               <w:rPr>
                 <w:b/>
                 <w:bCs/>
               </w:rPr>
-              <w:t>(Pkey)</w:t>
+              <w:t>(</w:t>
+            </w:r>
+            <w:proofErr w:type="spellStart"/>
+            <w:r>
+              <w:rPr>
+                <w:b/>
+                <w:bCs/>
+              </w:rPr>
+              <w:t>Pkey</w:t>
+            </w:r>
+            <w:proofErr w:type="spellEnd"/>
+            <w:r>
+              <w:rPr>
+                <w:b/>
+                <w:bCs/>
+              </w:rPr>
+              <w:t>)</w:t>
             </w:r>
           </w:p>
         </w:tc>
@@ -20711,12 +21524,37 @@
                 <w:bCs/>
               </w:rPr>
             </w:pPr>
+            <w:proofErr w:type="spellStart"/>
             <w:r>
               <w:rPr>
                 <w:b/>
                 <w:bCs/>
               </w:rPr>
-              <w:t>buildSendUserAndPassword(username,password)</w:t>
+              <w:t>buildSendUserAndPassword</w:t>
+            </w:r>
+            <w:proofErr w:type="spellEnd"/>
+            <w:r>
+              <w:rPr>
+                <w:b/>
+                <w:bCs/>
+              </w:rPr>
+              <w:t>(</w:t>
+            </w:r>
+            <w:proofErr w:type="spellStart"/>
+            <w:r>
+              <w:rPr>
+                <w:b/>
+                <w:bCs/>
+              </w:rPr>
+              <w:t>username,password</w:t>
+            </w:r>
+            <w:proofErr w:type="spellEnd"/>
+            <w:r>
+              <w:rPr>
+                <w:b/>
+                <w:bCs/>
+              </w:rPr>
+              <w:t>)</w:t>
             </w:r>
           </w:p>
         </w:tc>
@@ -20791,21 +21629,30 @@
                 <w:bCs/>
               </w:rPr>
             </w:pPr>
+            <w:proofErr w:type="spellStart"/>
             <w:r>
               <w:rPr>
                 <w:b/>
                 <w:bCs/>
               </w:rPr>
-              <w:t>buildAddStationMsg(mac)</w:t>
-            </w:r>
-          </w:p>
-          <w:p>
-            <w:pPr>
-              <w:bidi/>
+              <w:t>buildAddStationMsg</w:t>
+            </w:r>
+            <w:proofErr w:type="spellEnd"/>
+            <w:r>
               <w:rPr>
                 <w:b/>
                 <w:bCs/>
               </w:rPr>
+              <w:t>(mac)</w:t>
+            </w:r>
+          </w:p>
+          <w:p>
+            <w:pPr>
+              <w:bidi/>
+              <w:rPr>
+                <w:b/>
+                <w:bCs/>
+              </w:rPr>
             </w:pPr>
           </w:p>
         </w:tc>
@@ -20906,12 +21753,21 @@
                 <w:bCs/>
               </w:rPr>
             </w:pPr>
+            <w:proofErr w:type="spellStart"/>
             <w:r>
               <w:rPr>
                 <w:b/>
                 <w:bCs/>
               </w:rPr>
-              <w:t>buildDeleteMsg(mac)</w:t>
+              <w:t>buildDeleteMsg</w:t>
+            </w:r>
+            <w:proofErr w:type="spellEnd"/>
+            <w:r>
+              <w:rPr>
+                <w:b/>
+                <w:bCs/>
+              </w:rPr>
+              <w:t>(mac)</w:t>
             </w:r>
           </w:p>
         </w:tc>
@@ -21012,12 +21868,21 @@
                 <w:bCs/>
               </w:rPr>
             </w:pPr>
+            <w:proofErr w:type="spellStart"/>
             <w:r>
               <w:rPr>
                 <w:b/>
                 <w:bCs/>
               </w:rPr>
-              <w:t>buildChNumOfStations(num)</w:t>
+              <w:t>buildChNumOfStations</w:t>
+            </w:r>
+            <w:proofErr w:type="spellEnd"/>
+            <w:r>
+              <w:rPr>
+                <w:b/>
+                <w:bCs/>
+              </w:rPr>
+              <w:t>(num)</w:t>
             </w:r>
           </w:p>
         </w:tc>
@@ -21295,6 +22160,7 @@
           <w:u w:val="single"/>
         </w:rPr>
       </w:pPr>
+      <w:proofErr w:type="spellStart"/>
       <w:r>
         <w:rPr>
           <w:b/>
@@ -21316,6 +22182,7 @@
         </w:rPr>
         <w:t>Server</w:t>
       </w:r>
+      <w:proofErr w:type="spellEnd"/>
       <w:r>
         <w:rPr>
           <w:rFonts w:hint="cs"/>
@@ -21482,11 +22349,32 @@
                 <w:rtl/>
               </w:rPr>
             </w:pPr>
-            <w:r>
-              <w:t>buildLayer(msg, ip,</w:t>
-            </w:r>
-            <w:r>
-              <w:t xml:space="preserve"> lastIP, </w:t>
+            <w:proofErr w:type="spellStart"/>
+            <w:r>
+              <w:t>buildLayer</w:t>
+            </w:r>
+            <w:proofErr w:type="spellEnd"/>
+            <w:r>
+              <w:t xml:space="preserve">(msg, </w:t>
+            </w:r>
+            <w:proofErr w:type="spellStart"/>
+            <w:r>
+              <w:t>ip</w:t>
+            </w:r>
+            <w:proofErr w:type="spellEnd"/>
+            <w:r>
+              <w:t>,</w:t>
+            </w:r>
+            <w:r>
+              <w:t xml:space="preserve"> </w:t>
+            </w:r>
+            <w:proofErr w:type="spellStart"/>
+            <w:r>
+              <w:t>lastIP</w:t>
+            </w:r>
+            <w:proofErr w:type="spellEnd"/>
+            <w:r>
+              <w:t xml:space="preserve">, </w:t>
             </w:r>
             <w:r>
               <w:t>key)</w:t>
@@ -21620,9 +22508,11 @@
             <w:r>
               <w:t>(</w:t>
             </w:r>
+            <w:proofErr w:type="spellStart"/>
             <w:r>
               <w:t>AESCipher</w:t>
             </w:r>
+            <w:proofErr w:type="spellEnd"/>
             <w:r>
               <w:t xml:space="preserve">) </w:t>
             </w:r>
@@ -21697,8 +22587,13 @@
             <w:pPr>
               <w:bidi/>
             </w:pPr>
-            <w:r>
-              <w:t>removeLayer(msg, key)</w:t>
+            <w:proofErr w:type="spellStart"/>
+            <w:r>
+              <w:t>removeLayer</w:t>
+            </w:r>
+            <w:proofErr w:type="spellEnd"/>
+            <w:r>
+              <w:t>(msg, key)</w:t>
             </w:r>
           </w:p>
         </w:tc>
@@ -21749,9 +22644,11 @@
             <w:r>
               <w:t>(</w:t>
             </w:r>
+            <w:proofErr w:type="spellStart"/>
             <w:r>
               <w:t>AESCipher</w:t>
             </w:r>
+            <w:proofErr w:type="spellEnd"/>
             <w:r>
               <w:t>)</w:t>
             </w:r>
@@ -21840,12 +22737,27 @@
             <w:pPr>
               <w:bidi/>
             </w:pPr>
-            <w:r>
-              <w:t>buildLayerAll(msg, ip_key_list</w:t>
-            </w:r>
-            <w:r>
-              <w:t>, lastIP</w:t>
-            </w:r>
+            <w:proofErr w:type="spellStart"/>
+            <w:r>
+              <w:t>buildLayerAll</w:t>
+            </w:r>
+            <w:proofErr w:type="spellEnd"/>
+            <w:r>
+              <w:t xml:space="preserve">(msg, </w:t>
+            </w:r>
+            <w:proofErr w:type="spellStart"/>
+            <w:r>
+              <w:t>ip_key_list</w:t>
+            </w:r>
+            <w:proofErr w:type="spellEnd"/>
+            <w:r>
+              <w:t xml:space="preserve">, </w:t>
+            </w:r>
+            <w:proofErr w:type="spellStart"/>
+            <w:r>
+              <w:t>lastIP</w:t>
+            </w:r>
+            <w:proofErr w:type="spellEnd"/>
             <w:r>
               <w:t>)</w:t>
             </w:r>
@@ -21987,9 +22899,11 @@
               </w:rPr>
               <w:t>משתמשת ב</w:t>
             </w:r>
+            <w:proofErr w:type="spellStart"/>
             <w:r>
               <w:t>buildLayer</w:t>
             </w:r>
+            <w:proofErr w:type="spellEnd"/>
             <w:r>
               <w:rPr>
                 <w:rFonts w:hint="cs"/>
@@ -22016,8 +22930,21 @@
                 <w:rtl/>
               </w:rPr>
             </w:pPr>
-            <w:r>
-              <w:t>removeLayerAll(msg, key_list)</w:t>
+            <w:proofErr w:type="spellStart"/>
+            <w:r>
+              <w:t>removeLayerAll</w:t>
+            </w:r>
+            <w:proofErr w:type="spellEnd"/>
+            <w:r>
+              <w:t xml:space="preserve">(msg, </w:t>
+            </w:r>
+            <w:proofErr w:type="spellStart"/>
+            <w:r>
+              <w:t>key_list</w:t>
+            </w:r>
+            <w:proofErr w:type="spellEnd"/>
+            <w:r>
+              <w:t>)</w:t>
             </w:r>
           </w:p>
         </w:tc>
@@ -22063,7 +22990,15 @@
               <w:t xml:space="preserve">רשימה של מפתחות סימטריים </w:t>
             </w:r>
             <w:r>
-              <w:t>(AESCipher)</w:t>
+              <w:t>(</w:t>
+            </w:r>
+            <w:proofErr w:type="spellStart"/>
+            <w:r>
+              <w:t>AESCipher</w:t>
+            </w:r>
+            <w:proofErr w:type="spellEnd"/>
+            <w:r>
+              <w:t>)</w:t>
             </w:r>
           </w:p>
         </w:tc>
@@ -22086,9 +23021,11 @@
               </w:rPr>
               <w:t>משתמש ב</w:t>
             </w:r>
+            <w:proofErr w:type="spellStart"/>
             <w:r>
               <w:t>removeLayer</w:t>
             </w:r>
+            <w:proofErr w:type="spellEnd"/>
             <w:r>
               <w:rPr>
                 <w:rFonts w:hint="cs"/>
@@ -22149,6 +23086,7 @@
           <w:rtl/>
         </w:rPr>
       </w:pPr>
+      <w:proofErr w:type="spellStart"/>
       <w:r>
         <w:rPr>
           <w:b/>
@@ -22180,6 +23118,7 @@
         </w:rPr>
         <w:t>tation</w:t>
       </w:r>
+      <w:proofErr w:type="spellEnd"/>
       <w:r>
         <w:rPr>
           <w:rFonts w:hint="cs"/>
@@ -22333,8 +23272,13 @@
                 <w:rtl/>
               </w:rPr>
             </w:pPr>
-            <w:r>
-              <w:t>buildLayer(msg</w:t>
+            <w:proofErr w:type="spellStart"/>
+            <w:r>
+              <w:t>buildLayer</w:t>
+            </w:r>
+            <w:proofErr w:type="spellEnd"/>
+            <w:r>
+              <w:t>(msg</w:t>
             </w:r>
             <w:r>
               <w:t>,</w:t>
@@ -22388,9 +23332,11 @@
             <w:r>
               <w:t>(</w:t>
             </w:r>
+            <w:proofErr w:type="spellStart"/>
             <w:r>
               <w:t>AESCipher</w:t>
             </w:r>
+            <w:proofErr w:type="spellEnd"/>
             <w:r>
               <w:t>)</w:t>
             </w:r>
@@ -22459,8 +23405,13 @@
             <w:pPr>
               <w:bidi/>
             </w:pPr>
-            <w:r>
-              <w:t>removeLayer(msg, key)</w:t>
+            <w:proofErr w:type="spellStart"/>
+            <w:r>
+              <w:t>removeLayer</w:t>
+            </w:r>
+            <w:proofErr w:type="spellEnd"/>
+            <w:r>
+              <w:t>(msg, key)</w:t>
             </w:r>
           </w:p>
         </w:tc>
@@ -22511,9 +23462,11 @@
             <w:r>
               <w:t>(</w:t>
             </w:r>
+            <w:proofErr w:type="spellStart"/>
             <w:r>
               <w:t>AESCipher</w:t>
             </w:r>
+            <w:proofErr w:type="spellEnd"/>
             <w:r>
               <w:t>)</w:t>
             </w:r>
@@ -22655,7 +23608,15 @@
         <w:t>Python</w:t>
       </w:r>
       <w:r>
-        <w:t>, wxPython, SQL</w:t>
+        <w:t xml:space="preserve">, </w:t>
+      </w:r>
+      <w:proofErr w:type="spellStart"/>
+      <w:r>
+        <w:t>wxPython</w:t>
+      </w:r>
+      <w:proofErr w:type="spellEnd"/>
+      <w:r>
+        <w:t>, SQL</w:t>
       </w:r>
       <w:r>
         <w:rPr>
@@ -22699,6 +23660,7 @@
         </w:rPr>
         <w:t xml:space="preserve"> </w:t>
       </w:r>
+      <w:proofErr w:type="spellStart"/>
       <w:r>
         <w:rPr>
           <w:rFonts w:hint="cs"/>
@@ -22708,6 +23670,7 @@
       <w:r>
         <w:t>capy</w:t>
       </w:r>
+      <w:proofErr w:type="spellEnd"/>
       <w:r>
         <w:rPr>
           <w:rFonts w:hint="cs"/>
@@ -22715,9 +23678,11 @@
         </w:rPr>
         <w:t xml:space="preserve"> , </w:t>
       </w:r>
+      <w:proofErr w:type="spellStart"/>
       <w:r>
         <w:t>pycharm</w:t>
       </w:r>
+      <w:proofErr w:type="spellEnd"/>
     </w:p>
     <w:p>
       <w:pPr>
@@ -22736,7 +23701,15 @@
         <w:t>Wireshark</w:t>
       </w:r>
       <w:r>
-        <w:t>, pycharm-debugger</w:t>
+        <w:t xml:space="preserve">, </w:t>
+      </w:r>
+      <w:proofErr w:type="spellStart"/>
+      <w:r>
+        <w:t>pycharm</w:t>
+      </w:r>
+      <w:proofErr w:type="spellEnd"/>
+      <w:r>
+        <w:t>-debugger</w:t>
       </w:r>
       <w:r>
         <w:t xml:space="preserve"> </w:t>
@@ -22758,9 +23731,11 @@
         </w:rPr>
         <w:t xml:space="preserve"> </w:t>
       </w:r>
+      <w:proofErr w:type="spellStart"/>
       <w:r>
         <w:t>procmonitor</w:t>
       </w:r>
+      <w:proofErr w:type="spellEnd"/>
     </w:p>
     <w:p>
       <w:pPr>
@@ -23110,8 +24085,17 @@
                 <w:rFonts w:hint="cs"/>
                 <w:rtl/>
               </w:rPr>
-              <w:t>שימוש במפתח סימטרי ע"י דיפי</w:t>
-            </w:r>
+              <w:t xml:space="preserve">שימוש במפתח סימטרי ע"י </w:t>
+            </w:r>
+            <w:proofErr w:type="spellStart"/>
+            <w:r>
+              <w:rPr>
+                <w:rFonts w:hint="cs"/>
+                <w:rtl/>
+              </w:rPr>
+              <w:t>דיפי</w:t>
+            </w:r>
+            <w:proofErr w:type="spellEnd"/>
             <w:r>
               <w:t>-</w:t>
             </w:r>
@@ -23391,14 +24375,30 @@
           <w:rFonts w:hint="cs"/>
           <w:rtl/>
         </w:rPr>
-        <w:t>להחלפת מפתח די</w:t>
-      </w:r>
-      <w:r>
-        <w:rPr>
-          <w:rFonts w:hint="cs"/>
-          <w:rtl/>
-        </w:rPr>
-        <w:t>פי-הלמן</w:t>
+        <w:t xml:space="preserve">להחלפת מפתח </w:t>
+      </w:r>
+      <w:proofErr w:type="spellStart"/>
+      <w:r>
+        <w:rPr>
+          <w:rFonts w:hint="cs"/>
+          <w:rtl/>
+        </w:rPr>
+        <w:t>די</w:t>
+      </w:r>
+      <w:r>
+        <w:rPr>
+          <w:rFonts w:hint="cs"/>
+          <w:rtl/>
+        </w:rPr>
+        <w:t>פי</w:t>
+      </w:r>
+      <w:proofErr w:type="spellEnd"/>
+      <w:r>
+        <w:rPr>
+          <w:rFonts w:hint="cs"/>
+          <w:rtl/>
+        </w:rPr>
+        <w:t>-הלמן</w:t>
       </w:r>
       <w:r>
         <w:t>:</w:t>
@@ -24401,9 +25401,11 @@
               </w:rPr>
               <w:t>ה</w:t>
             </w:r>
+            <w:proofErr w:type="spellStart"/>
             <w:r>
               <w:t>ip</w:t>
             </w:r>
+            <w:proofErr w:type="spellEnd"/>
             <w:r>
               <w:rPr>
                 <w:rFonts w:hint="cs"/>
@@ -24495,9 +25497,11 @@
               </w:rPr>
               <w:t>ה</w:t>
             </w:r>
+            <w:proofErr w:type="spellStart"/>
             <w:r>
               <w:t>ip</w:t>
             </w:r>
+            <w:proofErr w:type="spellEnd"/>
             <w:r>
               <w:rPr>
                 <w:rFonts w:hint="cs"/>
@@ -24688,9 +25692,11 @@
         </w:rPr>
         <w:t xml:space="preserve"> מבלי לחשוף את ה</w:t>
       </w:r>
+      <w:proofErr w:type="spellStart"/>
       <w:r>
         <w:t>ip</w:t>
       </w:r>
+      <w:proofErr w:type="spellEnd"/>
       <w:r>
         <w:rPr>
           <w:rFonts w:hint="cs"/>
@@ -26100,7 +27106,23 @@
           <w:rFonts w:hint="cs"/>
           <w:rtl/>
         </w:rPr>
-        <w:t>בפרוטוקול תיהיה בפורמט הבא:</w:t>
+        <w:t xml:space="preserve">בפרוטוקול </w:t>
+      </w:r>
+      <w:proofErr w:type="spellStart"/>
+      <w:r>
+        <w:rPr>
+          <w:rFonts w:hint="cs"/>
+          <w:rtl/>
+        </w:rPr>
+        <w:t>תיהיה</w:t>
+      </w:r>
+      <w:proofErr w:type="spellEnd"/>
+      <w:r>
+        <w:rPr>
+          <w:rFonts w:hint="cs"/>
+          <w:rtl/>
+        </w:rPr>
+        <w:t xml:space="preserve"> בפורמט הבא:</w:t>
       </w:r>
     </w:p>
     <w:p>
@@ -26702,7 +27724,15 @@
               <w:t>0100000008</w:t>
             </w:r>
             <w:r>
-              <w:t>##$$;;12</w:t>
+              <w:t>##$</w:t>
+            </w:r>
+            <w:proofErr w:type="gramStart"/>
+            <w:r>
+              <w:t>$;;</w:t>
+            </w:r>
+            <w:proofErr w:type="gramEnd"/>
+            <w:r>
+              <w:t>12</w:t>
             </w:r>
           </w:p>
         </w:tc>
@@ -26873,7 +27903,15 @@
               <w:t>0200000008</w:t>
             </w:r>
             <w:r>
-              <w:t>##**;;12</w:t>
+              <w:t>##*</w:t>
+            </w:r>
+            <w:proofErr w:type="gramStart"/>
+            <w:r>
+              <w:t>*;;</w:t>
+            </w:r>
+            <w:proofErr w:type="gramEnd"/>
+            <w:r>
+              <w:t>12</w:t>
             </w:r>
           </w:p>
         </w:tc>
@@ -27879,12 +28917,14 @@
               </w:rPr>
               <w:t>מי ה</w:t>
             </w:r>
+            <w:proofErr w:type="spellStart"/>
             <w:r>
               <w:rPr>
                 <w:color w:val="000000" w:themeColor="text1"/>
               </w:rPr>
               <w:t>ip</w:t>
             </w:r>
+            <w:proofErr w:type="spellEnd"/>
             <w:r>
               <w:rPr>
                 <w:rFonts w:hint="cs"/>
@@ -28022,7 +29062,49 @@
               <w:rPr>
                 <w:color w:val="000000" w:themeColor="text1"/>
               </w:rPr>
-              <w:t>4911200045123//xxz//wda/dasw##?</w:t>
+              <w:t>4911200045123//</w:t>
+            </w:r>
+            <w:proofErr w:type="spellStart"/>
+            <w:r>
+              <w:rPr>
+                <w:color w:val="000000" w:themeColor="text1"/>
+              </w:rPr>
+              <w:t>xxz</w:t>
+            </w:r>
+            <w:proofErr w:type="spellEnd"/>
+            <w:r>
+              <w:rPr>
+                <w:color w:val="000000" w:themeColor="text1"/>
+              </w:rPr>
+              <w:t>//</w:t>
+            </w:r>
+            <w:proofErr w:type="spellStart"/>
+            <w:r>
+              <w:rPr>
+                <w:color w:val="000000" w:themeColor="text1"/>
+              </w:rPr>
+              <w:t>wda</w:t>
+            </w:r>
+            <w:proofErr w:type="spellEnd"/>
+            <w:r>
+              <w:rPr>
+                <w:color w:val="000000" w:themeColor="text1"/>
+              </w:rPr>
+              <w:t>/</w:t>
+            </w:r>
+            <w:proofErr w:type="spellStart"/>
+            <w:r>
+              <w:rPr>
+                <w:color w:val="000000" w:themeColor="text1"/>
+              </w:rPr>
+              <w:t>dasw</w:t>
+            </w:r>
+            <w:proofErr w:type="spellEnd"/>
+            <w:r>
+              <w:rPr>
+                <w:color w:val="000000" w:themeColor="text1"/>
+              </w:rPr>
+              <w:t>##?</w:t>
             </w:r>
           </w:p>
         </w:tc>
@@ -29923,7 +31005,6 @@
                 <w:color w:val="000000" w:themeColor="text1"/>
                 <w:rtl/>
               </w:rPr>
-              <w:lastRenderedPageBreak/>
               <w:t>הודעת אישור על הוספת תחנה</w:t>
             </w:r>
           </w:p>
@@ -30566,12 +31647,14 @@
               </w:rPr>
               <w:t>מי ה</w:t>
             </w:r>
+            <w:proofErr w:type="spellStart"/>
             <w:r>
               <w:rPr>
                 <w:color w:val="000000" w:themeColor="text1"/>
               </w:rPr>
               <w:t>ip</w:t>
             </w:r>
+            <w:proofErr w:type="spellEnd"/>
             <w:r>
               <w:rPr>
                 <w:rFonts w:hint="cs"/>
@@ -30679,7 +31762,49 @@
               <w:rPr>
                 <w:color w:val="000000" w:themeColor="text1"/>
               </w:rPr>
-              <w:t>1709192.1.1.8009193.2.2.304911200045123//xxz//wda/dasw##?</w:t>
+              <w:t>1709192.1.1.8009193.2.2.304911200045123//</w:t>
+            </w:r>
+            <w:proofErr w:type="spellStart"/>
+            <w:r>
+              <w:rPr>
+                <w:color w:val="000000" w:themeColor="text1"/>
+              </w:rPr>
+              <w:t>xxz</w:t>
+            </w:r>
+            <w:proofErr w:type="spellEnd"/>
+            <w:r>
+              <w:rPr>
+                <w:color w:val="000000" w:themeColor="text1"/>
+              </w:rPr>
+              <w:t>//</w:t>
+            </w:r>
+            <w:proofErr w:type="spellStart"/>
+            <w:r>
+              <w:rPr>
+                <w:color w:val="000000" w:themeColor="text1"/>
+              </w:rPr>
+              <w:t>wda</w:t>
+            </w:r>
+            <w:proofErr w:type="spellEnd"/>
+            <w:r>
+              <w:rPr>
+                <w:color w:val="000000" w:themeColor="text1"/>
+              </w:rPr>
+              <w:t>/</w:t>
+            </w:r>
+            <w:proofErr w:type="spellStart"/>
+            <w:r>
+              <w:rPr>
+                <w:color w:val="000000" w:themeColor="text1"/>
+              </w:rPr>
+              <w:t>dasw</w:t>
+            </w:r>
+            <w:proofErr w:type="spellEnd"/>
+            <w:r>
+              <w:rPr>
+                <w:color w:val="000000" w:themeColor="text1"/>
+              </w:rPr>
+              <w:t>##?</w:t>
             </w:r>
           </w:p>
         </w:tc>
@@ -30984,7 +32109,6 @@
             <w:pPr>
               <w:bidi/>
               <w:rPr>
-                <w:rFonts w:hint="cs"/>
                 <w:color w:val="000000" w:themeColor="text1"/>
                 <w:rtl/>
               </w:rPr>
@@ -31023,7 +32147,6 @@
             <w:pPr>
               <w:bidi/>
               <w:rPr>
-                <w:rFonts w:hint="cs"/>
                 <w:color w:val="000000" w:themeColor="text1"/>
                 <w:rtl/>
               </w:rPr>
@@ -31047,7 +32170,6 @@
             <w:pPr>
               <w:bidi/>
               <w:rPr>
-                <w:rFonts w:hint="cs"/>
                 <w:color w:val="000000" w:themeColor="text1"/>
                 <w:rtl/>
               </w:rPr>
@@ -31071,7 +32193,6 @@
             <w:pPr>
               <w:bidi/>
               <w:rPr>
-                <w:rFonts w:hint="cs"/>
                 <w:color w:val="000000" w:themeColor="text1"/>
                 <w:rtl/>
               </w:rPr>
@@ -31095,7 +32216,6 @@
             <w:pPr>
               <w:bidi/>
               <w:rPr>
-                <w:rFonts w:hint="cs"/>
                 <w:color w:val="000000" w:themeColor="text1"/>
                 <w:rtl/>
               </w:rPr>
@@ -31138,21 +32258,7 @@
                 <w:color w:val="000000" w:themeColor="text1"/>
                 <w:rtl/>
               </w:rPr>
-              <w:t xml:space="preserve">אורך </w:t>
-            </w:r>
-            <w:r>
-              <w:rPr>
-                <w:color w:val="000000" w:themeColor="text1"/>
-              </w:rPr>
-              <w:t>IP</w:t>
-            </w:r>
-            <w:r>
-              <w:rPr>
-                <w:rFonts w:hint="cs"/>
-                <w:color w:val="000000" w:themeColor="text1"/>
-                <w:rtl/>
-              </w:rPr>
-              <w:t xml:space="preserve"> ראשון </w:t>
+              <w:t xml:space="preserve">אורך החבילה המוצפנת </w:t>
             </w:r>
             <w:r>
               <w:rPr>
@@ -31167,162 +32273,6 @@
                 <w:color w:val="000000" w:themeColor="text1"/>
                 <w:rtl/>
               </w:rPr>
-              <w:t xml:space="preserve"> 2 תווים</w:t>
-            </w:r>
-          </w:p>
-          <w:p>
-            <w:pPr>
-              <w:bidi/>
-              <w:rPr>
-                <w:color w:val="000000" w:themeColor="text1"/>
-                <w:rtl/>
-              </w:rPr>
-            </w:pPr>
-            <w:r>
-              <w:rPr>
-                <w:rFonts w:hint="cs"/>
-                <w:color w:val="000000" w:themeColor="text1"/>
-                <w:rtl/>
-              </w:rPr>
-              <w:t xml:space="preserve">למי להעביר </w:t>
-            </w:r>
-            <w:r>
-              <w:rPr>
-                <w:color w:val="000000" w:themeColor="text1"/>
-                <w:rtl/>
-              </w:rPr>
-              <w:t>–</w:t>
-            </w:r>
-            <w:r>
-              <w:rPr>
-                <w:rFonts w:hint="cs"/>
-                <w:color w:val="000000" w:themeColor="text1"/>
-                <w:rtl/>
-              </w:rPr>
-              <w:t xml:space="preserve"> 15 תווים</w:t>
-            </w:r>
-          </w:p>
-          <w:p>
-            <w:pPr>
-              <w:bidi/>
-              <w:rPr>
-                <w:color w:val="000000" w:themeColor="text1"/>
-                <w:rtl/>
-              </w:rPr>
-            </w:pPr>
-            <w:r>
-              <w:rPr>
-                <w:rFonts w:hint="cs"/>
-                <w:color w:val="000000" w:themeColor="text1"/>
-                <w:rtl/>
-              </w:rPr>
-              <w:t xml:space="preserve">אורך </w:t>
-            </w:r>
-            <w:r>
-              <w:rPr>
-                <w:rFonts w:hint="cs"/>
-                <w:color w:val="000000" w:themeColor="text1"/>
-              </w:rPr>
-              <w:t>IP</w:t>
-            </w:r>
-            <w:r>
-              <w:rPr>
-                <w:rFonts w:hint="cs"/>
-                <w:color w:val="000000" w:themeColor="text1"/>
-                <w:rtl/>
-              </w:rPr>
-              <w:t xml:space="preserve"> אחרון </w:t>
-            </w:r>
-            <w:r>
-              <w:rPr>
-                <w:color w:val="000000" w:themeColor="text1"/>
-                <w:rtl/>
-              </w:rPr>
-              <w:t>–</w:t>
-            </w:r>
-            <w:r>
-              <w:rPr>
-                <w:rFonts w:hint="cs"/>
-                <w:color w:val="000000" w:themeColor="text1"/>
-                <w:rtl/>
-              </w:rPr>
-              <w:t xml:space="preserve"> 2 תווים</w:t>
-            </w:r>
-          </w:p>
-          <w:p>
-            <w:pPr>
-              <w:bidi/>
-              <w:rPr>
-                <w:color w:val="000000" w:themeColor="text1"/>
-              </w:rPr>
-            </w:pPr>
-            <w:r>
-              <w:rPr>
-                <w:rFonts w:hint="cs"/>
-                <w:color w:val="000000" w:themeColor="text1"/>
-                <w:rtl/>
-              </w:rPr>
-              <w:t>מי ה</w:t>
-            </w:r>
-            <w:r>
-              <w:rPr>
-                <w:color w:val="000000" w:themeColor="text1"/>
-              </w:rPr>
-              <w:t>ip</w:t>
-            </w:r>
-            <w:r>
-              <w:rPr>
-                <w:rFonts w:hint="cs"/>
-                <w:color w:val="000000" w:themeColor="text1"/>
-                <w:rtl/>
-              </w:rPr>
-              <w:t xml:space="preserve"> האחרון </w:t>
-            </w:r>
-            <w:r>
-              <w:rPr>
-                <w:color w:val="000000" w:themeColor="text1"/>
-                <w:rtl/>
-              </w:rPr>
-              <w:t>–</w:t>
-            </w:r>
-            <w:r>
-              <w:rPr>
-                <w:rFonts w:hint="cs"/>
-                <w:color w:val="000000" w:themeColor="text1"/>
-                <w:rtl/>
-              </w:rPr>
-              <w:t xml:space="preserve"> 15 תווים</w:t>
-            </w:r>
-          </w:p>
-          <w:p>
-            <w:pPr>
-              <w:bidi/>
-              <w:rPr>
-                <w:color w:val="000000" w:themeColor="text1"/>
-                <w:rtl/>
-              </w:rPr>
-            </w:pPr>
-            <w:r>
-              <w:rPr>
-                <w:rFonts w:hint="cs"/>
-                <w:color w:val="000000" w:themeColor="text1"/>
-                <w:rtl/>
-              </w:rPr>
-              <w:t xml:space="preserve">אורך החבילה המוצפנת </w:t>
-            </w:r>
-            <w:r>
-              <w:rPr>
-                <w:color w:val="000000" w:themeColor="text1"/>
-                <w:rtl/>
-              </w:rPr>
-              <w:t>–</w:t>
-            </w:r>
-            <w:r>
-              <w:rPr>
-                <w:rFonts w:hint="cs"/>
-                <w:color w:val="000000" w:themeColor="text1"/>
-                <w:rtl/>
-              </w:rPr>
               <w:t xml:space="preserve"> 8 תווים</w:t>
             </w:r>
           </w:p>
@@ -31330,7 +32280,6 @@
             <w:pPr>
               <w:bidi/>
               <w:rPr>
-                <w:rFonts w:hint="cs"/>
                 <w:color w:val="000000" w:themeColor="text1"/>
                 <w:rtl/>
               </w:rPr>
@@ -31369,7 +32318,61 @@
               <w:rPr>
                 <w:color w:val="000000" w:themeColor="text1"/>
               </w:rPr>
-              <w:t>1909192.1.1.8009193.2.2.304911200045123//xxz//wda/dasw##?</w:t>
+              <w:t>1</w:t>
+            </w:r>
+            <w:r>
+              <w:rPr>
+                <w:color w:val="000000" w:themeColor="text1"/>
+              </w:rPr>
+              <w:t>9</w:t>
+            </w:r>
+            <w:r>
+              <w:rPr>
+                <w:color w:val="000000" w:themeColor="text1"/>
+              </w:rPr>
+              <w:t>00045123//</w:t>
+            </w:r>
+            <w:proofErr w:type="spellStart"/>
+            <w:r>
+              <w:rPr>
+                <w:color w:val="000000" w:themeColor="text1"/>
+              </w:rPr>
+              <w:t>xxz</w:t>
+            </w:r>
+            <w:proofErr w:type="spellEnd"/>
+            <w:r>
+              <w:rPr>
+                <w:color w:val="000000" w:themeColor="text1"/>
+              </w:rPr>
+              <w:t>//</w:t>
+            </w:r>
+            <w:proofErr w:type="spellStart"/>
+            <w:r>
+              <w:rPr>
+                <w:color w:val="000000" w:themeColor="text1"/>
+              </w:rPr>
+              <w:t>wda</w:t>
+            </w:r>
+            <w:proofErr w:type="spellEnd"/>
+            <w:r>
+              <w:rPr>
+                <w:color w:val="000000" w:themeColor="text1"/>
+              </w:rPr>
+              <w:t>/</w:t>
+            </w:r>
+            <w:proofErr w:type="spellStart"/>
+            <w:r>
+              <w:rPr>
+                <w:color w:val="000000" w:themeColor="text1"/>
+              </w:rPr>
+              <w:t>dasw</w:t>
+            </w:r>
+            <w:proofErr w:type="spellEnd"/>
+            <w:r>
+              <w:rPr>
+                <w:color w:val="000000" w:themeColor="text1"/>
+              </w:rPr>
+              <w:t>##?</w:t>
             </w:r>
           </w:p>
         </w:tc>
@@ -31384,7 +32387,6 @@
             <w:pPr>
               <w:bidi/>
               <w:rPr>
-                <w:rFonts w:hint="cs"/>
                 <w:color w:val="000000" w:themeColor="text1"/>
                 <w:rtl/>
               </w:rPr>
@@ -31423,7 +32425,6 @@
             <w:pPr>
               <w:bidi/>
               <w:rPr>
-                <w:rFonts w:hint="cs"/>
                 <w:color w:val="000000" w:themeColor="text1"/>
                 <w:rtl/>
               </w:rPr>
@@ -31447,7 +32448,6 @@
             <w:pPr>
               <w:bidi/>
               <w:rPr>
-                <w:rFonts w:hint="cs"/>
                 <w:color w:val="000000" w:themeColor="text1"/>
                 <w:rtl/>
               </w:rPr>
@@ -31471,7 +32471,6 @@
             <w:pPr>
               <w:bidi/>
               <w:rPr>
-                <w:rFonts w:hint="cs"/>
                 <w:color w:val="000000" w:themeColor="text1"/>
                 <w:rtl/>
               </w:rPr>
@@ -31495,7 +32494,6 @@
             <w:pPr>
               <w:bidi/>
               <w:rPr>
-                <w:rFonts w:hint="cs"/>
                 <w:color w:val="000000" w:themeColor="text1"/>
                 <w:rtl/>
               </w:rPr>
@@ -31528,18 +32526,17 @@
             <w:pPr>
               <w:bidi/>
               <w:rPr>
-                <w:rFonts w:hint="cs"/>
-                <w:color w:val="000000" w:themeColor="text1"/>
-                <w:rtl/>
-              </w:rPr>
-            </w:pPr>
-            <w:r>
-              <w:rPr>
-                <w:rFonts w:hint="cs"/>
-                <w:color w:val="000000" w:themeColor="text1"/>
-                <w:rtl/>
-              </w:rPr>
-              <w:t xml:space="preserve">אורך פורט </w:t>
+                <w:color w:val="000000" w:themeColor="text1"/>
+                <w:rtl/>
+              </w:rPr>
+            </w:pPr>
+            <w:r>
+              <w:rPr>
+                <w:rFonts w:hint="cs"/>
+                <w:color w:val="000000" w:themeColor="text1"/>
+                <w:rtl/>
+              </w:rPr>
+              <w:t xml:space="preserve">אורך ההודעה </w:t>
             </w:r>
             <w:r>
               <w:rPr>
@@ -31554,72 +32551,6 @@
                 <w:color w:val="000000" w:themeColor="text1"/>
                 <w:rtl/>
               </w:rPr>
-              <w:t xml:space="preserve"> תו אחד</w:t>
-            </w:r>
-          </w:p>
-          <w:p>
-            <w:pPr>
-              <w:bidi/>
-              <w:rPr>
-                <w:rFonts w:hint="cs"/>
-                <w:color w:val="000000" w:themeColor="text1"/>
-                <w:rtl/>
-              </w:rPr>
-            </w:pPr>
-            <w:r>
-              <w:rPr>
-                <w:rFonts w:hint="cs"/>
-                <w:color w:val="000000" w:themeColor="text1"/>
-                <w:rtl/>
-              </w:rPr>
-              <w:t xml:space="preserve">פורט ההודעה </w:t>
-            </w:r>
-            <w:r>
-              <w:rPr>
-                <w:color w:val="000000" w:themeColor="text1"/>
-                <w:rtl/>
-              </w:rPr>
-              <w:t>–</w:t>
-            </w:r>
-            <w:r>
-              <w:rPr>
-                <w:rFonts w:hint="cs"/>
-                <w:color w:val="000000" w:themeColor="text1"/>
-                <w:rtl/>
-              </w:rPr>
-              <w:t xml:space="preserve"> עד 5 תווים</w:t>
-            </w:r>
-          </w:p>
-          <w:p>
-            <w:pPr>
-              <w:bidi/>
-              <w:rPr>
-                <w:rFonts w:hint="cs"/>
-                <w:color w:val="000000" w:themeColor="text1"/>
-                <w:rtl/>
-              </w:rPr>
-            </w:pPr>
-            <w:r>
-              <w:rPr>
-                <w:rFonts w:hint="cs"/>
-                <w:color w:val="000000" w:themeColor="text1"/>
-                <w:rtl/>
-              </w:rPr>
-              <w:t xml:space="preserve">אורך ההודעה </w:t>
-            </w:r>
-            <w:r>
-              <w:rPr>
-                <w:color w:val="000000" w:themeColor="text1"/>
-                <w:rtl/>
-              </w:rPr>
-              <w:t>–</w:t>
-            </w:r>
-            <w:r>
-              <w:rPr>
-                <w:rFonts w:hint="cs"/>
-                <w:color w:val="000000" w:themeColor="text1"/>
-                <w:rtl/>
-              </w:rPr>
               <w:t xml:space="preserve"> 8 תווים</w:t>
             </w:r>
           </w:p>
@@ -31627,7 +32558,6 @@
             <w:pPr>
               <w:bidi/>
               <w:rPr>
-                <w:rFonts w:hint="cs"/>
                 <w:color w:val="000000" w:themeColor="text1"/>
                 <w:rtl/>
               </w:rPr>
@@ -31658,10 +32588,34 @@
               <w:rPr>
                 <w:color w:val="000000" w:themeColor="text1"/>
               </w:rPr>
-              <w:t>204509800058976\bb\\xaz\wad…</w:t>
-            </w:r>
-            <w:bookmarkStart w:id="3" w:name="_GoBack"/>
-            <w:bookmarkEnd w:id="3"/>
+              <w:t>2</w:t>
+            </w:r>
+            <w:r>
+              <w:rPr>
+                <w:color w:val="000000" w:themeColor="text1"/>
+              </w:rPr>
+              <w:t>0</w:t>
+            </w:r>
+            <w:r>
+              <w:rPr>
+                <w:color w:val="000000" w:themeColor="text1"/>
+              </w:rPr>
+              <w:t>00058976\bb\\</w:t>
+            </w:r>
+            <w:proofErr w:type="spellStart"/>
+            <w:r>
+              <w:rPr>
+                <w:color w:val="000000" w:themeColor="text1"/>
+              </w:rPr>
+              <w:t>xaz</w:t>
+            </w:r>
+            <w:proofErr w:type="spellEnd"/>
+            <w:r>
+              <w:rPr>
+                <w:color w:val="000000" w:themeColor="text1"/>
+              </w:rPr>
+              <w:t>\wad…</w:t>
+            </w:r>
           </w:p>
         </w:tc>
       </w:tr>
@@ -31738,6 +32692,7 @@
         </w:rPr>
         <w:t xml:space="preserve"> : </w:t>
       </w:r>
+      <w:proofErr w:type="spellStart"/>
       <w:r>
         <w:rPr>
           <w:b/>
@@ -31747,19 +32702,21 @@
         </w:rPr>
         <w:t>ToriDB</w:t>
       </w:r>
-    </w:p>
-    <w:p>
-      <w:pPr>
-        <w:bidi/>
-        <w:rPr>
-          <w:rtl/>
-        </w:rPr>
-      </w:pPr>
-      <w:r>
-        <w:rPr>
-          <w:rFonts w:hint="cs"/>
-          <w:rtl/>
-        </w:rPr>
+      <w:proofErr w:type="spellEnd"/>
+    </w:p>
+    <w:p>
+      <w:pPr>
+        <w:bidi/>
+        <w:rPr>
+          <w:rtl/>
+        </w:rPr>
+      </w:pPr>
+      <w:r>
+        <w:rPr>
+          <w:rFonts w:hint="cs"/>
+          <w:rtl/>
+        </w:rPr>
+        <w:lastRenderedPageBreak/>
         <w:t xml:space="preserve">בסיס הנתונים הוא מסוג </w:t>
       </w:r>
       <w:r>
@@ -31889,9 +32846,11 @@
                 <w:rtl/>
               </w:rPr>
             </w:pPr>
+            <w:proofErr w:type="spellStart"/>
             <w:r>
               <w:t>MacAdr</w:t>
             </w:r>
+            <w:proofErr w:type="spellEnd"/>
           </w:p>
         </w:tc>
       </w:tr>
@@ -32412,6 +33371,7 @@
         </w:rPr>
         <w:t xml:space="preserve">: </w:t>
       </w:r>
+      <w:proofErr w:type="spellStart"/>
       <w:r>
         <w:rPr>
           <w:b/>
@@ -32421,6 +33381,7 @@
         </w:rPr>
         <w:t>connected_stations</w:t>
       </w:r>
+      <w:proofErr w:type="spellEnd"/>
     </w:p>
     <w:p>
       <w:pPr>
@@ -32732,6 +33693,7 @@
         </w:rPr>
         <w:t xml:space="preserve"> </w:t>
       </w:r>
+      <w:proofErr w:type="spellStart"/>
       <w:r>
         <w:rPr>
           <w:b/>
@@ -32741,6 +33703,7 @@
         </w:rPr>
         <w:t>ports_dict</w:t>
       </w:r>
+      <w:proofErr w:type="spellEnd"/>
     </w:p>
     <w:p>
       <w:pPr>
@@ -33077,7 +34040,6 @@
               </w:rPr>
             </w:pPr>
             <w:r>
-              <w:lastRenderedPageBreak/>
               <w:t>value</w:t>
             </w:r>
           </w:p>
@@ -33923,7 +34885,7 @@
 </file>
 
 <file path=word/endnotes.xml><?xml version="1.0" encoding="utf-8"?>
-<w:endnotes xmlns:wpc="http://schemas.microsoft.com/office/word/2010/wordprocessingCanvas" xmlns:cx="http://schemas.microsoft.com/office/drawing/2014/chartex" xmlns:mc="http://schemas.openxmlformats.org/markup-compatibility/2006" xmlns:o="urn:schemas-microsoft-com:office:office" xmlns:r="http://schemas.openxmlformats.org/officeDocument/2006/relationships" xmlns:m="http://schemas.openxmlformats.org/officeDocument/2006/math" xmlns:v="urn:schemas-microsoft-com:vml" xmlns:wp14="http://schemas.microsoft.com/office/word/2010/wordprocessingDrawing" xmlns:wp="http://schemas.openxmlformats.org/drawingml/2006/wordprocessingDrawing" xmlns:w10="urn:schemas-microsoft-com:office:word" xmlns:w="http://schemas.openxmlformats.org/wordprocessingml/2006/main" xmlns:w14="http://schemas.microsoft.com/office/word/2010/wordml" xmlns:w15="http://schemas.microsoft.com/office/word/2012/wordml" xmlns:w16se="http://schemas.microsoft.com/office/word/2015/wordml/symex" xmlns:wpg="http://schemas.microsoft.com/office/word/2010/wordprocessingGroup" xmlns:wpi="http://schemas.microsoft.com/office/word/2010/wordprocessingInk" xmlns:wne="http://schemas.microsoft.com/office/word/2006/wordml" xmlns:wps="http://schemas.microsoft.com/office/word/2010/wordprocessingShape" mc:Ignorable="w14 w15 w16se wp14">
+<w:endnotes xmlns:wpc="http://schemas.microsoft.com/office/word/2010/wordprocessingCanvas" xmlns:cx="http://schemas.microsoft.com/office/drawing/2014/chartex" xmlns:cx1="http://schemas.microsoft.com/office/drawing/2015/9/8/chartex" xmlns:cx2="http://schemas.microsoft.com/office/drawing/2015/10/21/chartex" xmlns:cx3="http://schemas.microsoft.com/office/drawing/2016/5/9/chartex" xmlns:cx4="http://schemas.microsoft.com/office/drawing/2016/5/10/chartex" xmlns:cx5="http://schemas.microsoft.com/office/drawing/2016/5/11/chartex" xmlns:cx6="http://schemas.microsoft.com/office/drawing/2016/5/12/chartex" xmlns:cx7="http://schemas.microsoft.com/office/drawing/2016/5/13/chartex" xmlns:cx8="http://schemas.microsoft.com/office/drawing/2016/5/14/chartex" xmlns:mc="http://schemas.openxmlformats.org/markup-compatibility/2006" xmlns:aink="http://schemas.microsoft.com/office/drawing/2016/ink" xmlns:am3d="http://schemas.microsoft.com/office/drawing/2017/model3d" xmlns:o="urn:schemas-microsoft-com:office:office" xmlns:r="http://schemas.openxmlformats.org/officeDocument/2006/relationships" xmlns:m="http://schemas.openxmlformats.org/officeDocument/2006/math" xmlns:v="urn:schemas-microsoft-com:vml" xmlns:wp14="http://schemas.microsoft.com/office/word/2010/wordprocessingDrawing" xmlns:wp="http://schemas.openxmlformats.org/drawingml/2006/wordprocessingDrawing" xmlns:w10="urn:schemas-microsoft-com:office:word" xmlns:w="http://schemas.openxmlformats.org/wordprocessingml/2006/main" xmlns:w14="http://schemas.microsoft.com/office/word/2010/wordml" xmlns:w15="http://schemas.microsoft.com/office/word/2012/wordml" xmlns:w16cex="http://schemas.microsoft.com/office/word/2018/wordml/cex" xmlns:w16cid="http://schemas.microsoft.com/office/word/2016/wordml/cid" xmlns:w16="http://schemas.microsoft.com/office/word/2018/wordml" xmlns:w16sdtdh="http://schemas.microsoft.com/office/word/2020/wordml/sdtdatahash" xmlns:w16se="http://schemas.microsoft.com/office/word/2015/wordml/symex" xmlns:wpg="http://schemas.microsoft.com/office/word/2010/wordprocessingGroup" xmlns:wpi="http://schemas.microsoft.com/office/word/2010/wordprocessingInk" xmlns:wne="http://schemas.microsoft.com/office/word/2006/wordml" xmlns:wps="http://schemas.microsoft.com/office/word/2010/wordprocessingShape" mc:Ignorable="w14 w15 w16se w16cid w16 w16cex w16sdtdh wp14">
   <w:endnote w:type="separator" w:id="-1">
     <w:p>
       <w:pPr>
@@ -33948,7 +34910,7 @@
 </file>
 
 <file path=word/footer1.xml><?xml version="1.0" encoding="utf-8"?>
-<w:ftr xmlns:wpc="http://schemas.microsoft.com/office/word/2010/wordprocessingCanvas" xmlns:cx="http://schemas.microsoft.com/office/drawing/2014/chartex" xmlns:mc="http://schemas.openxmlformats.org/markup-compatibility/2006" xmlns:o="urn:schemas-microsoft-com:office:office" xmlns:r="http://schemas.openxmlformats.org/officeDocument/2006/relationships" xmlns:m="http://schemas.openxmlformats.org/officeDocument/2006/math" xmlns:v="urn:schemas-microsoft-com:vml" xmlns:wp14="http://schemas.microsoft.com/office/word/2010/wordprocessingDrawing" xmlns:wp="http://schemas.openxmlformats.org/drawingml/2006/wordprocessingDrawing" xmlns:w10="urn:schemas-microsoft-com:office:word" xmlns:w="http://schemas.openxmlformats.org/wordprocessingml/2006/main" xmlns:w14="http://schemas.microsoft.com/office/word/2010/wordml" xmlns:w15="http://schemas.microsoft.com/office/word/2012/wordml" xmlns:w16se="http://schemas.microsoft.com/office/word/2015/wordml/symex" xmlns:wpg="http://schemas.microsoft.com/office/word/2010/wordprocessingGroup" xmlns:wpi="http://schemas.microsoft.com/office/word/2010/wordprocessingInk" xmlns:wne="http://schemas.microsoft.com/office/word/2006/wordml" xmlns:wps="http://schemas.microsoft.com/office/word/2010/wordprocessingShape" mc:Ignorable="w14 w15 w16se wp14">
+<w:ftr xmlns:wpc="http://schemas.microsoft.com/office/word/2010/wordprocessingCanvas" xmlns:cx="http://schemas.microsoft.com/office/drawing/2014/chartex" xmlns:cx1="http://schemas.microsoft.com/office/drawing/2015/9/8/chartex" xmlns:cx2="http://schemas.microsoft.com/office/drawing/2015/10/21/chartex" xmlns:cx3="http://schemas.microsoft.com/office/drawing/2016/5/9/chartex" xmlns:cx4="http://schemas.microsoft.com/office/drawing/2016/5/10/chartex" xmlns:cx5="http://schemas.microsoft.com/office/drawing/2016/5/11/chartex" xmlns:cx6="http://schemas.microsoft.com/office/drawing/2016/5/12/chartex" xmlns:cx7="http://schemas.microsoft.com/office/drawing/2016/5/13/chartex" xmlns:cx8="http://schemas.microsoft.com/office/drawing/2016/5/14/chartex" xmlns:mc="http://schemas.openxmlformats.org/markup-compatibility/2006" xmlns:aink="http://schemas.microsoft.com/office/drawing/2016/ink" xmlns:am3d="http://schemas.microsoft.com/office/drawing/2017/model3d" xmlns:o="urn:schemas-microsoft-com:office:office" xmlns:r="http://schemas.openxmlformats.org/officeDocument/2006/relationships" xmlns:m="http://schemas.openxmlformats.org/officeDocument/2006/math" xmlns:v="urn:schemas-microsoft-com:vml" xmlns:wp14="http://schemas.microsoft.com/office/word/2010/wordprocessingDrawing" xmlns:wp="http://schemas.openxmlformats.org/drawingml/2006/wordprocessingDrawing" xmlns:w10="urn:schemas-microsoft-com:office:word" xmlns:w="http://schemas.openxmlformats.org/wordprocessingml/2006/main" xmlns:w14="http://schemas.microsoft.com/office/word/2010/wordml" xmlns:w15="http://schemas.microsoft.com/office/word/2012/wordml" xmlns:w16cex="http://schemas.microsoft.com/office/word/2018/wordml/cex" xmlns:w16cid="http://schemas.microsoft.com/office/word/2016/wordml/cid" xmlns:w16="http://schemas.microsoft.com/office/word/2018/wordml" xmlns:w16sdtdh="http://schemas.microsoft.com/office/word/2020/wordml/sdtdatahash" xmlns:w16se="http://schemas.microsoft.com/office/word/2015/wordml/symex" xmlns:wpg="http://schemas.microsoft.com/office/word/2010/wordprocessingGroup" xmlns:wpi="http://schemas.microsoft.com/office/word/2010/wordprocessingInk" xmlns:wne="http://schemas.microsoft.com/office/word/2006/wordml" xmlns:wps="http://schemas.microsoft.com/office/word/2010/wordprocessingShape" mc:Ignorable="w14 w15 w16se w16cid w16 w16cex w16sdtdh wp14">
   <w:sdt>
     <w:sdtPr>
       <w:id w:val="-458263104"/>
@@ -33957,6 +34919,7 @@
         <w:docPartUnique/>
       </w:docPartObj>
     </w:sdtPr>
+    <w:sdtEndPr/>
     <w:sdtContent>
       <w:p>
         <w:pPr>
@@ -33986,7 +34949,15 @@
             <w:noProof/>
             <w:lang w:val="he-IL"/>
           </w:rPr>
-          <w:t>35</w:t>
+          <w:t>3</w:t>
+        </w:r>
+        <w:r>
+          <w:rPr>
+            <w:rFonts w:cs="Calibri"/>
+            <w:noProof/>
+            <w:lang w:val="he-IL"/>
+          </w:rPr>
+          <w:t>5</w:t>
         </w:r>
         <w:r>
           <w:fldChar w:fldCharType="end"/>
@@ -34003,7 +34974,7 @@
 </file>
 
 <file path=word/footnotes.xml><?xml version="1.0" encoding="utf-8"?>
-<w:footnotes xmlns:wpc="http://schemas.microsoft.com/office/word/2010/wordprocessingCanvas" xmlns:cx="http://schemas.microsoft.com/office/drawing/2014/chartex" xmlns:mc="http://schemas.openxmlformats.org/markup-compatibility/2006" xmlns:o="urn:schemas-microsoft-com:office:office" xmlns:r="http://schemas.openxmlformats.org/officeDocument/2006/relationships" xmlns:m="http://schemas.openxmlformats.org/officeDocument/2006/math" xmlns:v="urn:schemas-microsoft-com:vml" xmlns:wp14="http://schemas.microsoft.com/office/word/2010/wordprocessingDrawing" xmlns:wp="http://schemas.openxmlformats.org/drawingml/2006/wordprocessingDrawing" xmlns:w10="urn:schemas-microsoft-com:office:word" xmlns:w="http://schemas.openxmlformats.org/wordprocessingml/2006/main" xmlns:w14="http://schemas.microsoft.com/office/word/2010/wordml" xmlns:w15="http://schemas.microsoft.com/office/word/2012/wordml" xmlns:w16se="http://schemas.microsoft.com/office/word/2015/wordml/symex" xmlns:wpg="http://schemas.microsoft.com/office/word/2010/wordprocessingGroup" xmlns:wpi="http://schemas.microsoft.com/office/word/2010/wordprocessingInk" xmlns:wne="http://schemas.microsoft.com/office/word/2006/wordml" xmlns:wps="http://schemas.microsoft.com/office/word/2010/wordprocessingShape" mc:Ignorable="w14 w15 w16se wp14">
+<w:footnotes xmlns:wpc="http://schemas.microsoft.com/office/word/2010/wordprocessingCanvas" xmlns:cx="http://schemas.microsoft.com/office/drawing/2014/chartex" xmlns:cx1="http://schemas.microsoft.com/office/drawing/2015/9/8/chartex" xmlns:cx2="http://schemas.microsoft.com/office/drawing/2015/10/21/chartex" xmlns:cx3="http://schemas.microsoft.com/office/drawing/2016/5/9/chartex" xmlns:cx4="http://schemas.microsoft.com/office/drawing/2016/5/10/chartex" xmlns:cx5="http://schemas.microsoft.com/office/drawing/2016/5/11/chartex" xmlns:cx6="http://schemas.microsoft.com/office/drawing/2016/5/12/chartex" xmlns:cx7="http://schemas.microsoft.com/office/drawing/2016/5/13/chartex" xmlns:cx8="http://schemas.microsoft.com/office/drawing/2016/5/14/chartex" xmlns:mc="http://schemas.openxmlformats.org/markup-compatibility/2006" xmlns:aink="http://schemas.microsoft.com/office/drawing/2016/ink" xmlns:am3d="http://schemas.microsoft.com/office/drawing/2017/model3d" xmlns:o="urn:schemas-microsoft-com:office:office" xmlns:r="http://schemas.openxmlformats.org/officeDocument/2006/relationships" xmlns:m="http://schemas.openxmlformats.org/officeDocument/2006/math" xmlns:v="urn:schemas-microsoft-com:vml" xmlns:wp14="http://schemas.microsoft.com/office/word/2010/wordprocessingDrawing" xmlns:wp="http://schemas.openxmlformats.org/drawingml/2006/wordprocessingDrawing" xmlns:w10="urn:schemas-microsoft-com:office:word" xmlns:w="http://schemas.openxmlformats.org/wordprocessingml/2006/main" xmlns:w14="http://schemas.microsoft.com/office/word/2010/wordml" xmlns:w15="http://schemas.microsoft.com/office/word/2012/wordml" xmlns:w16cex="http://schemas.microsoft.com/office/word/2018/wordml/cex" xmlns:w16cid="http://schemas.microsoft.com/office/word/2016/wordml/cid" xmlns:w16="http://schemas.microsoft.com/office/word/2018/wordml" xmlns:w16sdtdh="http://schemas.microsoft.com/office/word/2020/wordml/sdtdatahash" xmlns:w16se="http://schemas.microsoft.com/office/word/2015/wordml/symex" xmlns:wpg="http://schemas.microsoft.com/office/word/2010/wordprocessingGroup" xmlns:wpi="http://schemas.microsoft.com/office/word/2010/wordprocessingInk" xmlns:wne="http://schemas.microsoft.com/office/word/2006/wordml" xmlns:wps="http://schemas.microsoft.com/office/word/2010/wordprocessingShape" mc:Ignorable="w14 w15 w16se w16cid w16 w16cex w16sdtdh wp14">
   <w:footnote w:type="separator" w:id="-1">
     <w:p>
       <w:pPr>
@@ -34028,7 +34999,7 @@
 </file>
 
 <file path=word/header1.xml><?xml version="1.0" encoding="utf-8"?>
-<w:hdr xmlns:wpc="http://schemas.microsoft.com/office/word/2010/wordprocessingCanvas" xmlns:cx="http://schemas.microsoft.com/office/drawing/2014/chartex" xmlns:mc="http://schemas.openxmlformats.org/markup-compatibility/2006" xmlns:o="urn:schemas-microsoft-com:office:office" xmlns:r="http://schemas.openxmlformats.org/officeDocument/2006/relationships" xmlns:m="http://schemas.openxmlformats.org/officeDocument/2006/math" xmlns:v="urn:schemas-microsoft-com:vml" xmlns:wp14="http://schemas.microsoft.com/office/word/2010/wordprocessingDrawing" xmlns:wp="http://schemas.openxmlformats.org/drawingml/2006/wordprocessingDrawing" xmlns:w10="urn:schemas-microsoft-com:office:word" xmlns:w="http://schemas.openxmlformats.org/wordprocessingml/2006/main" xmlns:w14="http://schemas.microsoft.com/office/word/2010/wordml" xmlns:w15="http://schemas.microsoft.com/office/word/2012/wordml" xmlns:w16se="http://schemas.microsoft.com/office/word/2015/wordml/symex" xmlns:wpg="http://schemas.microsoft.com/office/word/2010/wordprocessingGroup" xmlns:wpi="http://schemas.microsoft.com/office/word/2010/wordprocessingInk" xmlns:wne="http://schemas.microsoft.com/office/word/2006/wordml" xmlns:wps="http://schemas.microsoft.com/office/word/2010/wordprocessingShape" mc:Ignorable="w14 w15 w16se wp14">
+<w:hdr xmlns:wpc="http://schemas.microsoft.com/office/word/2010/wordprocessingCanvas" xmlns:cx="http://schemas.microsoft.com/office/drawing/2014/chartex" xmlns:cx1="http://schemas.microsoft.com/office/drawing/2015/9/8/chartex" xmlns:cx2="http://schemas.microsoft.com/office/drawing/2015/10/21/chartex" xmlns:cx3="http://schemas.microsoft.com/office/drawing/2016/5/9/chartex" xmlns:cx4="http://schemas.microsoft.com/office/drawing/2016/5/10/chartex" xmlns:cx5="http://schemas.microsoft.com/office/drawing/2016/5/11/chartex" xmlns:cx6="http://schemas.microsoft.com/office/drawing/2016/5/12/chartex" xmlns:cx7="http://schemas.microsoft.com/office/drawing/2016/5/13/chartex" xmlns:cx8="http://schemas.microsoft.com/office/drawing/2016/5/14/chartex" xmlns:mc="http://schemas.openxmlformats.org/markup-compatibility/2006" xmlns:aink="http://schemas.microsoft.com/office/drawing/2016/ink" xmlns:am3d="http://schemas.microsoft.com/office/drawing/2017/model3d" xmlns:o="urn:schemas-microsoft-com:office:office" xmlns:r="http://schemas.openxmlformats.org/officeDocument/2006/relationships" xmlns:m="http://schemas.openxmlformats.org/officeDocument/2006/math" xmlns:v="urn:schemas-microsoft-com:vml" xmlns:wp14="http://schemas.microsoft.com/office/word/2010/wordprocessingDrawing" xmlns:wp="http://schemas.openxmlformats.org/drawingml/2006/wordprocessingDrawing" xmlns:w10="urn:schemas-microsoft-com:office:word" xmlns:w="http://schemas.openxmlformats.org/wordprocessingml/2006/main" xmlns:w14="http://schemas.microsoft.com/office/word/2010/wordml" xmlns:w15="http://schemas.microsoft.com/office/word/2012/wordml" xmlns:w16cex="http://schemas.microsoft.com/office/word/2018/wordml/cex" xmlns:w16cid="http://schemas.microsoft.com/office/word/2016/wordml/cid" xmlns:w16="http://schemas.microsoft.com/office/word/2018/wordml" xmlns:w16sdtdh="http://schemas.microsoft.com/office/word/2020/wordml/sdtdatahash" xmlns:w16se="http://schemas.microsoft.com/office/word/2015/wordml/symex" xmlns:wpg="http://schemas.microsoft.com/office/word/2010/wordprocessingGroup" xmlns:wpi="http://schemas.microsoft.com/office/word/2010/wordprocessingInk" xmlns:wne="http://schemas.microsoft.com/office/word/2006/wordml" xmlns:wps="http://schemas.microsoft.com/office/word/2010/wordprocessingShape" mc:Ignorable="w14 w15 w16se w16cid w16 w16cex w16sdtdh wp14">
   <w:p>
     <w:pPr>
       <w:pStyle w:val="a3"/>
@@ -34085,7 +35056,7 @@
 </file>
 
 <file path=word/numbering.xml><?xml version="1.0" encoding="utf-8"?>
-<w:numbering xmlns:wpc="http://schemas.microsoft.com/office/word/2010/wordprocessingCanvas" xmlns:cx="http://schemas.microsoft.com/office/drawing/2014/chartex" xmlns:mc="http://schemas.openxmlformats.org/markup-compatibility/2006" xmlns:o="urn:schemas-microsoft-com:office:office" xmlns:r="http://schemas.openxmlformats.org/officeDocument/2006/relationships" xmlns:m="http://schemas.openxmlformats.org/officeDocument/2006/math" xmlns:v="urn:schemas-microsoft-com:vml" xmlns:wp14="http://schemas.microsoft.com/office/word/2010/wordprocessingDrawing" xmlns:wp="http://schemas.openxmlformats.org/drawingml/2006/wordprocessingDrawing" xmlns:w10="urn:schemas-microsoft-com:office:word" xmlns:w="http://schemas.openxmlformats.org/wordprocessingml/2006/main" xmlns:w14="http://schemas.microsoft.com/office/word/2010/wordml" xmlns:w15="http://schemas.microsoft.com/office/word/2012/wordml" xmlns:w16se="http://schemas.microsoft.com/office/word/2015/wordml/symex" xmlns:wpg="http://schemas.microsoft.com/office/word/2010/wordprocessingGroup" xmlns:wpi="http://schemas.microsoft.com/office/word/2010/wordprocessingInk" xmlns:wne="http://schemas.microsoft.com/office/word/2006/wordml" xmlns:wps="http://schemas.microsoft.com/office/word/2010/wordprocessingShape" mc:Ignorable="w14 w15 w16se wp14">
+<w:numbering xmlns:wpc="http://schemas.microsoft.com/office/word/2010/wordprocessingCanvas" xmlns:cx="http://schemas.microsoft.com/office/drawing/2014/chartex" xmlns:cx1="http://schemas.microsoft.com/office/drawing/2015/9/8/chartex" xmlns:cx2="http://schemas.microsoft.com/office/drawing/2015/10/21/chartex" xmlns:cx3="http://schemas.microsoft.com/office/drawing/2016/5/9/chartex" xmlns:cx4="http://schemas.microsoft.com/office/drawing/2016/5/10/chartex" xmlns:cx5="http://schemas.microsoft.com/office/drawing/2016/5/11/chartex" xmlns:cx6="http://schemas.microsoft.com/office/drawing/2016/5/12/chartex" xmlns:cx7="http://schemas.microsoft.com/office/drawing/2016/5/13/chartex" xmlns:cx8="http://schemas.microsoft.com/office/drawing/2016/5/14/chartex" xmlns:mc="http://schemas.openxmlformats.org/markup-compatibility/2006" xmlns:aink="http://schemas.microsoft.com/office/drawing/2016/ink" xmlns:am3d="http://schemas.microsoft.com/office/drawing/2017/model3d" xmlns:o="urn:schemas-microsoft-com:office:office" xmlns:r="http://schemas.openxmlformats.org/officeDocument/2006/relationships" xmlns:m="http://schemas.openxmlformats.org/officeDocument/2006/math" xmlns:v="urn:schemas-microsoft-com:vml" xmlns:wp14="http://schemas.microsoft.com/office/word/2010/wordprocessingDrawing" xmlns:wp="http://schemas.openxmlformats.org/drawingml/2006/wordprocessingDrawing" xmlns:w10="urn:schemas-microsoft-com:office:word" xmlns:w="http://schemas.openxmlformats.org/wordprocessingml/2006/main" xmlns:w14="http://schemas.microsoft.com/office/word/2010/wordml" xmlns:w15="http://schemas.microsoft.com/office/word/2012/wordml" xmlns:w16cex="http://schemas.microsoft.com/office/word/2018/wordml/cex" xmlns:w16cid="http://schemas.microsoft.com/office/word/2016/wordml/cid" xmlns:w16="http://schemas.microsoft.com/office/word/2018/wordml" xmlns:w16sdtdh="http://schemas.microsoft.com/office/word/2020/wordml/sdtdatahash" xmlns:w16se="http://schemas.microsoft.com/office/word/2015/wordml/symex" xmlns:wpg="http://schemas.microsoft.com/office/word/2010/wordprocessingGroup" xmlns:wpi="http://schemas.microsoft.com/office/word/2010/wordprocessingInk" xmlns:wne="http://schemas.microsoft.com/office/word/2006/wordml" xmlns:wps="http://schemas.microsoft.com/office/word/2010/wordprocessingShape" mc:Ignorable="w14 w15 w16se w16cid w16 w16cex w16sdtdh wp14">
   <w:abstractNum w:abstractNumId="0" w15:restartNumberingAfterBreak="0">
     <w:nsid w:val="07092422"/>
     <w:multiLevelType w:val="hybridMultilevel"/>
@@ -37101,7 +38072,7 @@
 </file>
 
 <file path=word/styles.xml><?xml version="1.0" encoding="utf-8"?>
-<w:styles xmlns:mc="http://schemas.openxmlformats.org/markup-compatibility/2006" xmlns:r="http://schemas.openxmlformats.org/officeDocument/2006/relationships" xmlns:w="http://schemas.openxmlformats.org/wordprocessingml/2006/main" xmlns:w14="http://schemas.microsoft.com/office/word/2010/wordml" xmlns:w15="http://schemas.microsoft.com/office/word/2012/wordml" xmlns:w16se="http://schemas.microsoft.com/office/word/2015/wordml/symex" mc:Ignorable="w14 w15 w16se">
+<w:styles xmlns:mc="http://schemas.openxmlformats.org/markup-compatibility/2006" xmlns:r="http://schemas.openxmlformats.org/officeDocument/2006/relationships" xmlns:w="http://schemas.openxmlformats.org/wordprocessingml/2006/main" xmlns:w14="http://schemas.microsoft.com/office/word/2010/wordml" xmlns:w15="http://schemas.microsoft.com/office/word/2012/wordml" xmlns:w16cex="http://schemas.microsoft.com/office/word/2018/wordml/cex" xmlns:w16cid="http://schemas.microsoft.com/office/word/2016/wordml/cid" xmlns:w16="http://schemas.microsoft.com/office/word/2018/wordml" xmlns:w16sdtdh="http://schemas.microsoft.com/office/word/2020/wordml/sdtdatahash" xmlns:w16se="http://schemas.microsoft.com/office/word/2015/wordml/symex" mc:Ignorable="w14 w15 w16se w16cid w16 w16cex w16sdtdh">
   <w:docDefaults>
     <w:rPrDefault>
       <w:rPr>
@@ -37117,7 +38088,7 @@
       </w:pPr>
     </w:pPrDefault>
   </w:docDefaults>
-  <w:latentStyles w:defLockedState="0" w:defUIPriority="99" w:defSemiHidden="0" w:defUnhideWhenUsed="0" w:defQFormat="0" w:count="371">
+  <w:latentStyles w:defLockedState="0" w:defUIPriority="99" w:defSemiHidden="0" w:defUnhideWhenUsed="0" w:defQFormat="0" w:count="376">
     <w:lsdException w:name="Normal" w:uiPriority="0" w:qFormat="1"/>
     <w:lsdException w:name="heading 1" w:uiPriority="9" w:qFormat="1"/>
     <w:lsdException w:name="heading 2" w:semiHidden="1" w:uiPriority="9" w:unhideWhenUsed="1" w:qFormat="1"/>
@@ -37223,7 +38194,6 @@
     <w:lsdException w:name="HTML Sample" w:semiHidden="1" w:unhideWhenUsed="1"/>
     <w:lsdException w:name="HTML Typewriter" w:semiHidden="1" w:unhideWhenUsed="1"/>
     <w:lsdException w:name="HTML Variable" w:semiHidden="1" w:unhideWhenUsed="1"/>
-    <w:lsdException w:name="Normal Table" w:semiHidden="1" w:unhideWhenUsed="1"/>
     <w:lsdException w:name="annotation subject" w:semiHidden="1" w:unhideWhenUsed="1"/>
     <w:lsdException w:name="No List" w:semiHidden="1" w:unhideWhenUsed="1"/>
     <w:lsdException w:name="Outline List 1" w:semiHidden="1" w:unhideWhenUsed="1"/>
@@ -37266,11 +38236,8 @@
     <w:lsdException w:name="Table Contemporary" w:semiHidden="1" w:unhideWhenUsed="1"/>
     <w:lsdException w:name="Table Elegant" w:semiHidden="1" w:unhideWhenUsed="1"/>
     <w:lsdException w:name="Table Professional" w:semiHidden="1" w:unhideWhenUsed="1"/>
-    <w:lsdException w:name="Table Subtle 1" w:semiHidden="1" w:unhideWhenUsed="1"/>
     <w:lsdException w:name="Table Subtle 2" w:semiHidden="1" w:unhideWhenUsed="1"/>
     <w:lsdException w:name="Table Web 1" w:semiHidden="1" w:unhideWhenUsed="1"/>
-    <w:lsdException w:name="Table Web 2" w:semiHidden="1" w:unhideWhenUsed="1"/>
-    <w:lsdException w:name="Table Web 3" w:semiHidden="1" w:unhideWhenUsed="1"/>
     <w:lsdException w:name="Balloon Text" w:semiHidden="1" w:unhideWhenUsed="1"/>
     <w:lsdException w:name="Table Grid" w:uiPriority="59"/>
     <w:lsdException w:name="Table Theme" w:semiHidden="1" w:unhideWhenUsed="1"/>
@@ -37489,6 +38456,11 @@
     <w:lsdException w:name="List Table 5 Dark Accent 6" w:uiPriority="50"/>
     <w:lsdException w:name="List Table 6 Colorful Accent 6" w:uiPriority="51"/>
     <w:lsdException w:name="List Table 7 Colorful Accent 6" w:uiPriority="52"/>
+    <w:lsdException w:name="Mention" w:semiHidden="1" w:unhideWhenUsed="1"/>
+    <w:lsdException w:name="Smart Hyperlink" w:semiHidden="1" w:unhideWhenUsed="1"/>
+    <w:lsdException w:name="Hashtag" w:semiHidden="1" w:unhideWhenUsed="1"/>
+    <w:lsdException w:name="Unresolved Mention" w:semiHidden="1" w:unhideWhenUsed="1"/>
+    <w:lsdException w:name="Smart Link" w:semiHidden="1" w:unhideWhenUsed="1"/>
   </w:latentStyles>
   <w:style w:type="paragraph" w:default="1" w:styleId="a">
     <w:name w:val="Normal"/>
@@ -37769,8 +38741,8 @@
       <w:szCs w:val="18"/>
     </w:rPr>
   </w:style>
-  <w:style w:type="character" w:customStyle="1" w:styleId="UnresolvedMention">
-    <w:name w:val="Unresolved Mention"/>
+  <w:style w:type="character" w:customStyle="1" w:styleId="20">
+    <w:name w:val="אזכור לא מזוהה2"/>
     <w:basedOn w:val="a0"/>
     <w:uiPriority w:val="99"/>
     <w:semiHidden/>

</xml_diff>